<commit_message>
Atualização de algumas características
</commit_message>
<xml_diff>
--- a/TCC - Monografia/EntregaHummel/Template-ES-V2-2015 - Emerson.docx
+++ b/TCC - Monografia/EntregaHummel/Template-ES-V2-2015 - Emerson.docx
@@ -420,21 +420,7 @@
         <w:rPr>
           <w:lang w:val="pt-BR"/>
         </w:rPr>
-        <w:t xml:space="preserve">Prof. Anderson </w:t>
-      </w:r>
-      <w:proofErr w:type="spellStart"/>
-      <w:r>
-        <w:rPr>
-          <w:lang w:val="pt-BR"/>
-        </w:rPr>
-        <w:t>Hummel</w:t>
-      </w:r>
-      <w:proofErr w:type="spellEnd"/>
-      <w:r>
-        <w:rPr>
-          <w:lang w:val="pt-BR"/>
-        </w:rPr>
-        <w:t>.</w:t>
+        <w:t>Prof. Anderson Hummel.</w:t>
       </w:r>
     </w:p>
     <w:p>
@@ -681,13 +667,8 @@
                   <w:r>
                     <w:t>&lt;</w:t>
                   </w:r>
-                  <w:proofErr w:type="spellStart"/>
                   <w:r>
-                    <w:t>Co-Orientação</w:t>
-                  </w:r>
-                  <w:proofErr w:type="spellEnd"/>
-                  <w:r>
-                    <w:t xml:space="preserve">: Prof. </w:t>
+                    <w:t xml:space="preserve">Co-Orientação: Prof. </w:t>
                   </w:r>
                   <w:r>
                     <w:t>Me</w:t>
@@ -894,7 +875,6 @@
                     </w:rPr>
                     <w:t xml:space="preserve">      </w:t>
                   </w:r>
-                  <w:proofErr w:type="spellStart"/>
                   <w:r>
                     <w:rPr>
                       <w:rFonts w:ascii="Arial" w:hAnsi="Arial" w:cs="Arial"/>
@@ -907,15 +887,7 @@
                       <w:rFonts w:ascii="Arial" w:hAnsi="Arial" w:cs="Arial"/>
                       <w:sz w:val="20"/>
                     </w:rPr>
-                    <w:t>Orientação</w:t>
-                  </w:r>
-                  <w:proofErr w:type="spellEnd"/>
-                  <w:r>
-                    <w:rPr>
-                      <w:rFonts w:ascii="Arial" w:hAnsi="Arial" w:cs="Arial"/>
-                      <w:sz w:val="20"/>
-                    </w:rPr>
-                    <w:t xml:space="preserve">: </w:t>
+                    <w:t xml:space="preserve">Orientação: </w:t>
                   </w:r>
                   <w:r>
                     <w:rPr>
@@ -979,23 +951,7 @@
                       <w:sz w:val="20"/>
                       <w:lang w:val="en-US"/>
                     </w:rPr>
-                    <w:t xml:space="preserve">3. </w:t>
-                  </w:r>
-                  <w:proofErr w:type="spellStart"/>
-                  <w:r>
-                    <w:rPr>
-                      <w:sz w:val="20"/>
-                      <w:lang w:val="en-US"/>
-                    </w:rPr>
-                    <w:t>Preço</w:t>
-                  </w:r>
-                  <w:proofErr w:type="spellEnd"/>
-                  <w:r>
-                    <w:rPr>
-                      <w:sz w:val="20"/>
-                      <w:lang w:val="en-US"/>
-                    </w:rPr>
-                    <w:t xml:space="preserve">.                    </w:t>
+                    <w:t xml:space="preserve">3. Preço.                    </w:t>
                   </w:r>
                   <w:r>
                     <w:rPr>
@@ -1192,19 +1148,11 @@
                     </w:rPr>
                     <w:t>n</w:t>
                   </w:r>
-                  <w:proofErr w:type="spellStart"/>
                   <w:r>
                     <w:rPr>
                       <w:color w:val="FF0000"/>
                     </w:rPr>
-                    <w:t>ome</w:t>
-                  </w:r>
-                  <w:proofErr w:type="spellEnd"/>
-                  <w:r>
-                    <w:rPr>
-                      <w:color w:val="FF0000"/>
-                    </w:rPr>
-                    <w:t xml:space="preserve"> </w:t>
+                    <w:t xml:space="preserve">ome </w:t>
                   </w:r>
                   <w:r>
                     <w:rPr>
@@ -1226,19 +1174,11 @@
                     </w:rPr>
                     <w:t>s</w:t>
                   </w:r>
-                  <w:proofErr w:type="spellStart"/>
                   <w:r>
                     <w:rPr>
                       <w:color w:val="FF0000"/>
                     </w:rPr>
-                    <w:t>obrenome</w:t>
-                  </w:r>
-                  <w:proofErr w:type="spellEnd"/>
-                  <w:r>
-                    <w:rPr>
-                      <w:color w:val="FF0000"/>
-                    </w:rPr>
-                    <w:t>&gt;, orientado pelo Prof. Dr. XXXX, tinha 136 páginas, incluindo ilustrações (il.).</w:t>
+                    <w:t>obrenome&gt;, orientado pelo Prof. Dr. XXXX, tinha 136 páginas, incluindo ilustrações (il.).</w:t>
                   </w:r>
                 </w:p>
                 <w:p>
@@ -1252,21 +1192,7 @@
                     <w:rPr>
                       <w:color w:val="FF0000"/>
                     </w:rPr>
-                    <w:t xml:space="preserve">As palavras-chave devem representar os principais </w:t>
-                  </w:r>
-                  <w:proofErr w:type="spellStart"/>
-                  <w:r>
-                    <w:rPr>
-                      <w:color w:val="FF0000"/>
-                    </w:rPr>
-                    <w:t>conteúdos</w:t>
-                  </w:r>
-                  <w:proofErr w:type="spellEnd"/>
-                  <w:r>
-                    <w:rPr>
-                      <w:color w:val="FF0000"/>
-                    </w:rPr>
-                    <w:t xml:space="preserve"> da monografia, sendo que o penúltimo item (Faculdade Impacta de Tecnologia) deve constar como obrigatório, assim como: “I. Título”. </w:t>
+                    <w:t xml:space="preserve">As palavras-chave devem representar os principais conteúdos da monografia, sendo que o penúltimo item (Faculdade Impacta de Tecnologia) deve constar como obrigatório, assim como: “I. Título”. </w:t>
                   </w:r>
                 </w:p>
                 <w:p>
@@ -1412,21 +1338,7 @@
         <w:rPr>
           <w:lang w:val="pt-BR"/>
         </w:rPr>
-        <w:t xml:space="preserve">Sistema </w:t>
-      </w:r>
-      <w:proofErr w:type="spellStart"/>
-      <w:r>
-        <w:rPr>
-          <w:lang w:val="pt-BR"/>
-        </w:rPr>
-        <w:t>ABrasil</w:t>
-      </w:r>
-      <w:proofErr w:type="spellEnd"/>
-      <w:r>
-        <w:rPr>
-          <w:lang w:val="pt-BR"/>
-        </w:rPr>
-        <w:t xml:space="preserve"> Express</w:t>
+        <w:t>Sistema ABrasil Express</w:t>
       </w:r>
     </w:p>
     <w:p>
@@ -2152,15 +2064,7 @@
         <w:pStyle w:val="TCC-PrTextuais-Agradecimentos"/>
       </w:pPr>
       <w:r>
-        <w:t xml:space="preserve">Ao Prof.° que me acompanhou, ajudou e transmitiu a </w:t>
-      </w:r>
-      <w:proofErr w:type="spellStart"/>
-      <w:r>
-        <w:t>tranqüilidade</w:t>
-      </w:r>
-      <w:proofErr w:type="spellEnd"/>
-      <w:r>
-        <w:t xml:space="preserve"> necessária que somente o conhecimento pode proporcionar.</w:t>
+        <w:t>Ao Prof.° que me acompanhou, ajudou e transmitiu a tranqüilidade necessária que somente o conhecimento pode proporcionar.</w:t>
       </w:r>
       <w:bookmarkStart w:id="1" w:name="_Toc179347306"/>
       <w:bookmarkStart w:id="2" w:name="_Toc179347389"/>
@@ -2373,19 +2277,11 @@
           <w:lang w:val="pt-BR"/>
         </w:rPr>
       </w:pPr>
-      <w:proofErr w:type="gramStart"/>
-      <w:r>
-        <w:rPr>
-          <w:lang w:val="pt-BR"/>
-        </w:rPr>
-        <w:t>ou</w:t>
-      </w:r>
-      <w:proofErr w:type="gramEnd"/>
-      <w:r>
-        <w:rPr>
-          <w:lang w:val="pt-BR"/>
-        </w:rPr>
-        <w:t xml:space="preserve"> assunto para resumir ou introduzir a obra.</w:t>
+      <w:r>
+        <w:rPr>
+          <w:lang w:val="pt-BR"/>
+        </w:rPr>
+        <w:t>ou assunto para resumir ou introduzir a obra.</w:t>
       </w:r>
       <w:r>
         <w:rPr>
@@ -2450,15 +2346,7 @@
         </w:rPr>
       </w:pPr>
       <w:r>
-        <w:t xml:space="preserve"> </w:t>
-      </w:r>
-      <w:proofErr w:type="spellStart"/>
-      <w:r>
-        <w:t>à</w:t>
-      </w:r>
-      <w:proofErr w:type="spellEnd"/>
-      <w:r>
-        <w:t xml:space="preserve"> lutar para ganhar a luta.</w:t>
+        <w:t xml:space="preserve"> à lutar para ganhar a luta.</w:t>
       </w:r>
       <w:r>
         <w:rPr>
@@ -2549,15 +2437,7 @@
         </w:rPr>
       </w:pPr>
       <w:r>
-        <w:t xml:space="preserve">Este trabalho apresenta a especificação de um Sistema de Informação Ambiental para a Companhia Ecológica Paulistana, a qual teve suas atividades elevadas à 300% em relação </w:t>
-      </w:r>
-      <w:proofErr w:type="spellStart"/>
-      <w:r>
-        <w:t>a</w:t>
-      </w:r>
-      <w:proofErr w:type="spellEnd"/>
-      <w:r>
-        <w:t xml:space="preserve"> média de 1998. A especificação contempla deste o entendimento do problema e das necessidades, passa pela </w:t>
+        <w:t xml:space="preserve">Este trabalho apresenta a especificação de um Sistema de Informação Ambiental para a Companhia Ecológica Paulistana, a qual teve suas atividades elevadas à 300% em relação a média de 1998. A especificação contempla deste o entendimento do problema e das necessidades, passa pela </w:t>
       </w:r>
       <w:r>
         <w:rPr>
@@ -2566,15 +2446,7 @@
         <w:t>definição</w:t>
       </w:r>
       <w:r>
-        <w:t xml:space="preserve"> das características e requisitos de sistema, modelagem dos processos de negócio e é finalizada com a definição da arquitetura e especificação dos casos de uso, o qual contextualiza os requisitos de software, </w:t>
-      </w:r>
-      <w:proofErr w:type="spellStart"/>
-      <w:r>
-        <w:t>storyboards</w:t>
-      </w:r>
-      <w:proofErr w:type="spellEnd"/>
-      <w:r>
-        <w:t>, dicionário de dados, modelo conceitual, dentre outros artefatos confeccionados.</w:t>
+        <w:t xml:space="preserve"> das características e requisitos de sistema, modelagem dos processos de negócio e é finalizada com a definição da arquitetura e especificação dos casos de uso, o qual contextualiza os requisitos de software, storyboards, dicionário de dados, modelo conceitual, dentre outros artefatos confeccionados.</w:t>
       </w:r>
       <w:r>
         <w:rPr>
@@ -2633,16 +2505,8 @@
         <w:rPr>
           <w:lang w:val="pt-BR"/>
         </w:rPr>
-        <w:t xml:space="preserve">&lt;As palavras chaves servem para indexação do documento em bases de dados de referência </w:t>
-      </w:r>
-      <w:proofErr w:type="gramStart"/>
-      <w:r>
-        <w:rPr>
-          <w:lang w:val="pt-BR"/>
-        </w:rPr>
-        <w:t>bibliográfica.&gt;</w:t>
-      </w:r>
-      <w:proofErr w:type="gramEnd"/>
+        <w:t>&lt;As palavras chaves servem para indexação do documento em bases de dados de referência bibliográfica.&gt;</w:t>
+      </w:r>
     </w:p>
     <w:p>
       <w:pPr>
@@ -2676,108 +2540,56 @@
         <w:rPr>
           <w:lang w:val="en-US"/>
         </w:rPr>
-        <w:t xml:space="preserve">The </w:t>
-      </w:r>
-      <w:proofErr w:type="spellStart"/>
-      <w:proofErr w:type="gramStart"/>
+        <w:t xml:space="preserve">The english version of the abstract in portuguese. </w:t>
+      </w:r>
       <w:r>
         <w:rPr>
           <w:lang w:val="en-US"/>
         </w:rPr>
-        <w:t>english</w:t>
-      </w:r>
-      <w:proofErr w:type="spellEnd"/>
-      <w:proofErr w:type="gramEnd"/>
+        <w:t>Remember t</w:t>
+      </w:r>
       <w:r>
         <w:rPr>
           <w:lang w:val="en-US"/>
         </w:rPr>
-        <w:t xml:space="preserve"> version of the abstract in </w:t>
-      </w:r>
-      <w:proofErr w:type="spellStart"/>
+        <w:t xml:space="preserve">he abstract </w:t>
+      </w:r>
       <w:r>
         <w:rPr>
           <w:lang w:val="en-US"/>
         </w:rPr>
-        <w:t>portuguese</w:t>
-      </w:r>
-      <w:proofErr w:type="spellEnd"/>
+        <w:t xml:space="preserve">and keywords </w:t>
+      </w:r>
       <w:r>
         <w:rPr>
           <w:lang w:val="en-US"/>
         </w:rPr>
-        <w:t xml:space="preserve">. </w:t>
+        <w:t>need to be exactly the same of the Po</w:t>
       </w:r>
       <w:r>
         <w:rPr>
           <w:lang w:val="en-US"/>
         </w:rPr>
-        <w:t>Remember t</w:t>
-      </w:r>
-      <w:r>
+        <w:t>rtuguese version but in English.</w:t>
+      </w:r>
+    </w:p>
+    <w:p>
+      <w:pPr>
+        <w:pStyle w:val="TCC-Resumo-Texto"/>
         <w:rPr>
           <w:lang w:val="en-US"/>
         </w:rPr>
-        <w:t xml:space="preserve">he abstract </w:t>
-      </w:r>
-      <w:r>
-        <w:rPr>
-          <w:lang w:val="en-US"/>
-        </w:rPr>
-        <w:t xml:space="preserve">and keywords </w:t>
-      </w:r>
-      <w:r>
-        <w:rPr>
-          <w:lang w:val="en-US"/>
-        </w:rPr>
-        <w:t xml:space="preserve">need to be </w:t>
-      </w:r>
-      <w:proofErr w:type="gramStart"/>
-      <w:r>
-        <w:rPr>
-          <w:lang w:val="en-US"/>
-        </w:rPr>
-        <w:t>exactly the</w:t>
-      </w:r>
-      <w:proofErr w:type="gramEnd"/>
-      <w:r>
-        <w:rPr>
-          <w:lang w:val="en-US"/>
-        </w:rPr>
-        <w:t xml:space="preserve"> same of the Po</w:t>
-      </w:r>
-      <w:r>
-        <w:rPr>
-          <w:lang w:val="en-US"/>
-        </w:rPr>
-        <w:t>rtuguese version but in English.</w:t>
-      </w:r>
+      </w:pPr>
     </w:p>
     <w:p>
       <w:pPr>
         <w:pStyle w:val="TCC-Resumo-Texto"/>
-        <w:rPr>
-          <w:lang w:val="en-US"/>
-        </w:rPr>
-      </w:pPr>
-    </w:p>
-    <w:p>
-      <w:pPr>
-        <w:pStyle w:val="TCC-Resumo-Texto"/>
-      </w:pPr>
-      <w:proofErr w:type="spellStart"/>
+      </w:pPr>
       <w:r>
         <w:rPr>
           <w:b/>
         </w:rPr>
-        <w:t>Keywords</w:t>
-      </w:r>
-      <w:proofErr w:type="spellEnd"/>
-      <w:r>
-        <w:rPr>
-          <w:b/>
-        </w:rPr>
-        <w:t>:</w:t>
+        <w:t>Keywords:</w:t>
       </w:r>
       <w:r>
         <w:t xml:space="preserve"> &lt;Palavra Chave 1&gt;. &lt;Palavra Chave 2&gt;, &lt;Palavra Chave 3&gt; </w:t>
@@ -2838,21 +2650,7 @@
         <w:rPr>
           <w:lang w:val="pt-BR"/>
         </w:rPr>
-        <w:t xml:space="preserve">Este documento contém um conjunto de recomendações, definições, e </w:t>
-      </w:r>
-      <w:proofErr w:type="spellStart"/>
-      <w:r>
-        <w:rPr>
-          <w:lang w:val="pt-BR"/>
-        </w:rPr>
-        <w:t>templates</w:t>
-      </w:r>
-      <w:proofErr w:type="spellEnd"/>
-      <w:r>
-        <w:rPr>
-          <w:lang w:val="pt-BR"/>
-        </w:rPr>
-        <w:t xml:space="preserve"> de artefatos que irão auxiliar os alunos na confecção da monografia. O intuito é sempre aumentar a produtividade e melhorar a qualidade do trabalho entregue.</w:t>
+        <w:t>Este documento contém um conjunto de recomendações, definições, e templates de artefatos que irão auxiliar os alunos na confecção da monografia. O intuito é sempre aumentar a produtividade e melhorar a qualidade do trabalho entregue.</w:t>
       </w:r>
     </w:p>
     <w:p>
@@ -2866,44 +2664,34 @@
         <w:rPr>
           <w:lang w:val="pt-BR"/>
         </w:rPr>
-        <w:t xml:space="preserve">Todavia o grupo pode utilizar de diferentes estruturas, </w:t>
-      </w:r>
-      <w:proofErr w:type="spellStart"/>
-      <w:r>
-        <w:rPr>
-          <w:lang w:val="pt-BR"/>
-        </w:rPr>
-        <w:t>templates</w:t>
-      </w:r>
-      <w:proofErr w:type="spellEnd"/>
-      <w:r>
-        <w:rPr>
-          <w:lang w:val="pt-BR"/>
-        </w:rPr>
-        <w:t xml:space="preserve"> e bibliografias para documentar o seu trabalho. Sendo assim, todas as escolhas dos alunos são de responsabilidade do próprio grupo, inclusive a própria escolha de seguir na </w:t>
-      </w:r>
-      <w:proofErr w:type="spellStart"/>
-      <w:r>
-        <w:rPr>
-          <w:lang w:val="pt-BR"/>
-        </w:rPr>
-        <w:t>integra o</w:t>
-      </w:r>
-      <w:proofErr w:type="spellEnd"/>
-      <w:r>
-        <w:rPr>
-          <w:lang w:val="pt-BR"/>
-        </w:rPr>
-        <w:t xml:space="preserve"> </w:t>
-      </w:r>
-      <w:proofErr w:type="spellStart"/>
-      <w:r>
-        <w:rPr>
-          <w:lang w:val="pt-BR"/>
-        </w:rPr>
-        <w:t>template</w:t>
-      </w:r>
-      <w:proofErr w:type="spellEnd"/>
+        <w:t>Todavia o grupo pode utilizar de diferentes estruturas, templates e bibliografias para documentar o seu trabalho. Sendo assim, todas as escolhas dos alunos são de responsabilidade do próprio grupo, inclusive a própria escolha de seguir na integra o template.</w:t>
+      </w:r>
+    </w:p>
+    <w:p>
+      <w:pPr>
+        <w:pStyle w:val="TCC-CorpodoTexto"/>
+        <w:rPr>
+          <w:lang w:val="pt-BR"/>
+        </w:rPr>
+      </w:pPr>
+      <w:r>
+        <w:rPr>
+          <w:lang w:val="pt-BR"/>
+        </w:rPr>
+        <w:t xml:space="preserve">Caso o grupo opte por fazer algo diferente ao sugerido no template, consulte seu orientador para validar o proposto pelo grupo. Vale destacar que este documento compila um conjunto de dúvidas, templates de artefatos, padrões, estruturas, e questionamentos de </w:t>
+      </w:r>
+      <w:r>
+        <w:rPr>
+          <w:lang w:val="pt-BR"/>
+        </w:rPr>
+        <w:t>bancas de trabalhos anteriores</w:t>
+      </w:r>
+      <w:r>
+        <w:rPr>
+          <w:lang w:val="pt-BR"/>
+        </w:rPr>
+        <w:t xml:space="preserve"> e que esta em constante revisão</w:t>
+      </w:r>
       <w:r>
         <w:rPr>
           <w:lang w:val="pt-BR"/>
@@ -2922,61 +2710,25 @@
         <w:rPr>
           <w:lang w:val="pt-BR"/>
         </w:rPr>
-        <w:t xml:space="preserve">Caso o grupo opte por fazer algo diferente ao sugerido no </w:t>
-      </w:r>
-      <w:proofErr w:type="spellStart"/>
-      <w:r>
-        <w:rPr>
-          <w:lang w:val="pt-BR"/>
-        </w:rPr>
-        <w:t>template</w:t>
-      </w:r>
-      <w:proofErr w:type="spellEnd"/>
-      <w:r>
-        <w:rPr>
-          <w:lang w:val="pt-BR"/>
-        </w:rPr>
-        <w:t xml:space="preserve">, consulte seu orientador para validar o proposto pelo grupo. Vale destacar que este documento compila um conjunto de dúvidas, </w:t>
-      </w:r>
-      <w:proofErr w:type="spellStart"/>
-      <w:r>
-        <w:rPr>
-          <w:lang w:val="pt-BR"/>
-        </w:rPr>
-        <w:t>templates</w:t>
-      </w:r>
-      <w:proofErr w:type="spellEnd"/>
-      <w:r>
-        <w:rPr>
-          <w:lang w:val="pt-BR"/>
-        </w:rPr>
-        <w:t xml:space="preserve"> de artefatos, padrões, estruturas, e questionamentos de </w:t>
-      </w:r>
-      <w:r>
-        <w:rPr>
-          <w:lang w:val="pt-BR"/>
-        </w:rPr>
-        <w:t>bancas de trabalhos anteriores</w:t>
-      </w:r>
-      <w:r>
-        <w:rPr>
-          <w:lang w:val="pt-BR"/>
-        </w:rPr>
-        <w:t xml:space="preserve"> e que </w:t>
-      </w:r>
-      <w:proofErr w:type="spellStart"/>
-      <w:r>
-        <w:rPr>
-          <w:lang w:val="pt-BR"/>
-        </w:rPr>
-        <w:t>esta</w:t>
-      </w:r>
-      <w:proofErr w:type="spellEnd"/>
-      <w:r>
-        <w:rPr>
-          <w:lang w:val="pt-BR"/>
-        </w:rPr>
-        <w:t xml:space="preserve"> em constante revisão</w:t>
+        <w:t xml:space="preserve">Este documento está padronizado na </w:t>
+      </w:r>
+      <w:r>
+        <w:rPr>
+          <w:lang w:val="pt-BR"/>
+        </w:rPr>
+        <w:t xml:space="preserve">de acordo com a </w:t>
+      </w:r>
+      <w:r>
+        <w:rPr>
+          <w:lang w:val="pt-BR"/>
+        </w:rPr>
+        <w:t>norma ABNT</w:t>
+      </w:r>
+      <w:r>
+        <w:rPr>
+          <w:lang w:val="pt-BR"/>
+        </w:rPr>
+        <w:t xml:space="preserve"> que deve ser seguida neste trabalho</w:t>
       </w:r>
       <w:r>
         <w:rPr>
@@ -2984,6 +2736,12 @@
         </w:rPr>
         <w:t>.</w:t>
       </w:r>
+      <w:r>
+        <w:rPr>
+          <w:lang w:val="pt-BR"/>
+        </w:rPr>
+        <w:t xml:space="preserve"> Para que o grupo utilize a padronização deve seguir os estilos de texto do Word configurados neste documento.  Caso o grupo não saiba o que é estilo de texto do Word, validea utilização com o seu orientador.</w:t>
+      </w:r>
     </w:p>
     <w:p>
       <w:pPr>
@@ -2996,93 +2754,7 @@
         <w:rPr>
           <w:lang w:val="pt-BR"/>
         </w:rPr>
-        <w:t xml:space="preserve">Este documento está padronizado na </w:t>
-      </w:r>
-      <w:r>
-        <w:rPr>
-          <w:lang w:val="pt-BR"/>
-        </w:rPr>
-        <w:t xml:space="preserve">de acordo com a </w:t>
-      </w:r>
-      <w:r>
-        <w:rPr>
-          <w:lang w:val="pt-BR"/>
-        </w:rPr>
-        <w:t>norma ABNT</w:t>
-      </w:r>
-      <w:r>
-        <w:rPr>
-          <w:lang w:val="pt-BR"/>
-        </w:rPr>
-        <w:t xml:space="preserve"> que deve ser seguida neste trabalho</w:t>
-      </w:r>
-      <w:r>
-        <w:rPr>
-          <w:lang w:val="pt-BR"/>
-        </w:rPr>
-        <w:t>.</w:t>
-      </w:r>
-      <w:r>
-        <w:rPr>
-          <w:lang w:val="pt-BR"/>
-        </w:rPr>
-        <w:t xml:space="preserve"> Para que o grupo utilize a padronização deve seguir os estilos de texto do Word configurados neste documento.  Caso o grupo não saiba o que é estilo de texto do Word, </w:t>
-      </w:r>
-      <w:proofErr w:type="spellStart"/>
-      <w:r>
-        <w:rPr>
-          <w:lang w:val="pt-BR"/>
-        </w:rPr>
-        <w:t>validea</w:t>
-      </w:r>
-      <w:proofErr w:type="spellEnd"/>
-      <w:r>
-        <w:rPr>
-          <w:lang w:val="pt-BR"/>
-        </w:rPr>
-        <w:t xml:space="preserve"> utilização com o seu orientador.</w:t>
-      </w:r>
-    </w:p>
-    <w:p>
-      <w:pPr>
-        <w:pStyle w:val="TCC-CorpodoTexto"/>
-        <w:rPr>
-          <w:lang w:val="pt-BR"/>
-        </w:rPr>
-      </w:pPr>
-      <w:r>
-        <w:rPr>
-          <w:lang w:val="pt-BR"/>
-        </w:rPr>
-        <w:t xml:space="preserve">Edite este documento apenas no Word. Recomenda-se que o grupo utilize apenas uma versão do Word para edição deste documento. Caso alguém do grupo edite no </w:t>
-      </w:r>
-      <w:proofErr w:type="spellStart"/>
-      <w:r>
-        <w:rPr>
-          <w:lang w:val="pt-BR"/>
-        </w:rPr>
-        <w:t>OpenOffice</w:t>
-      </w:r>
-      <w:proofErr w:type="spellEnd"/>
-      <w:r>
-        <w:rPr>
-          <w:lang w:val="pt-BR"/>
-        </w:rPr>
-        <w:t xml:space="preserve">, Google </w:t>
-      </w:r>
-      <w:proofErr w:type="spellStart"/>
-      <w:r>
-        <w:rPr>
-          <w:lang w:val="pt-BR"/>
-        </w:rPr>
-        <w:t>Docs</w:t>
-      </w:r>
-      <w:proofErr w:type="spellEnd"/>
-      <w:r>
-        <w:rPr>
-          <w:lang w:val="pt-BR"/>
-        </w:rPr>
-        <w:t>, ou outro editor toda a formata</w:t>
+        <w:t>Edite este documento apenas no Word. Recomenda-se que o grupo utilize apenas uma versão do Word para edição deste documento. Caso alguém do grupo edite no OpenOffice, Google Docs, ou outro editor toda a formata</w:t>
       </w:r>
       <w:r>
         <w:rPr>
@@ -3155,35 +2827,7 @@
         <w:rPr>
           <w:lang w:val="pt-BR"/>
         </w:rPr>
-        <w:t xml:space="preserve">Todavia ao exportar os diagramas para o documento validem se o fundo do diagrama é branco sem o degrade azul e se não há o texto </w:t>
-      </w:r>
-      <w:proofErr w:type="spellStart"/>
-      <w:r>
-        <w:rPr>
-          <w:lang w:val="pt-BR"/>
-        </w:rPr>
-        <w:t>trial</w:t>
-      </w:r>
-      <w:proofErr w:type="spellEnd"/>
-      <w:r>
-        <w:rPr>
-          <w:lang w:val="pt-BR"/>
-        </w:rPr>
-        <w:t xml:space="preserve"> </w:t>
-      </w:r>
-      <w:proofErr w:type="spellStart"/>
-      <w:r>
-        <w:rPr>
-          <w:lang w:val="pt-BR"/>
-        </w:rPr>
-        <w:t>version</w:t>
-      </w:r>
-      <w:proofErr w:type="spellEnd"/>
-      <w:r>
-        <w:rPr>
-          <w:lang w:val="pt-BR"/>
-        </w:rPr>
-        <w:t xml:space="preserve"> no fundo dos diagramas. </w:t>
+        <w:t xml:space="preserve">Todavia ao exportar os diagramas para o documento validem se o fundo do diagrama é branco sem o degrade azul e se não há o texto trial version no fundo dos diagramas. </w:t>
       </w:r>
       <w:r>
         <w:rPr>
@@ -11830,19 +11474,11 @@
         </w:rPr>
         <w:t xml:space="preserve">a a empresa </w:t>
       </w:r>
-      <w:proofErr w:type="spellStart"/>
-      <w:r>
-        <w:rPr>
-          <w:lang w:val="pt-BR"/>
-        </w:rPr>
-        <w:t>ABrasil</w:t>
-      </w:r>
-      <w:proofErr w:type="spellEnd"/>
-      <w:r>
-        <w:rPr>
-          <w:lang w:val="pt-BR"/>
-        </w:rPr>
-        <w:t xml:space="preserve"> Express</w:t>
+      <w:r>
+        <w:rPr>
+          <w:lang w:val="pt-BR"/>
+        </w:rPr>
+        <w:t>ABrasil Express</w:t>
       </w:r>
       <w:r>
         <w:rPr>
@@ -12039,22 +11675,44 @@
         <w:rPr>
           <w:lang w:val="pt-BR"/>
         </w:rPr>
-        <w:t xml:space="preserve">A Empresa </w:t>
-      </w:r>
-      <w:proofErr w:type="spellStart"/>
-      <w:r>
-        <w:rPr>
-          <w:lang w:val="pt-BR"/>
-        </w:rPr>
-        <w:t>A</w:t>
-      </w:r>
-      <w:r>
-        <w:rPr>
-          <w:lang w:val="pt-BR"/>
-        </w:rPr>
-        <w:t>Brasil</w:t>
-      </w:r>
-      <w:proofErr w:type="spellEnd"/>
+        <w:t>A Empresa A</w:t>
+      </w:r>
+      <w:r>
+        <w:rPr>
+          <w:lang w:val="pt-BR"/>
+        </w:rPr>
+        <w:t xml:space="preserve">Brasil </w:t>
+      </w:r>
+      <w:r>
+        <w:rPr>
+          <w:lang w:val="pt-BR"/>
+        </w:rPr>
+        <w:t>E</w:t>
+      </w:r>
+      <w:r>
+        <w:rPr>
+          <w:lang w:val="pt-BR"/>
+        </w:rPr>
+        <w:t>xpress</w:t>
+      </w:r>
+      <w:r>
+        <w:rPr>
+          <w:lang w:val="pt-BR"/>
+        </w:rPr>
+        <w:t xml:space="preserve"> foi fundada em 2007, pelo </w:t>
+      </w:r>
+      <w:r>
+        <w:rPr>
+          <w:lang w:val="pt-BR"/>
+        </w:rPr>
+        <w:t>Senhor Lourivaldo da Silva Pinto</w:t>
+      </w:r>
+      <w:r>
+        <w:rPr>
+          <w:lang w:val="pt-BR"/>
+        </w:rPr>
+        <w:t xml:space="preserve"> e</w:t>
+      </w:r>
       <w:r>
         <w:rPr>
           <w:lang w:val="pt-BR"/>
@@ -12065,45 +11723,7 @@
         <w:rPr>
           <w:lang w:val="pt-BR"/>
         </w:rPr>
-        <w:t>E</w:t>
-      </w:r>
-      <w:r>
-        <w:rPr>
-          <w:lang w:val="pt-BR"/>
-        </w:rPr>
-        <w:t>xpress</w:t>
-      </w:r>
-      <w:r>
-        <w:rPr>
-          <w:lang w:val="pt-BR"/>
-        </w:rPr>
-        <w:t xml:space="preserve"> foi fundada em 2007, pelo </w:t>
-      </w:r>
-      <w:r>
-        <w:rPr>
-          <w:lang w:val="pt-BR"/>
-        </w:rPr>
-        <w:t xml:space="preserve">Senhor </w:t>
-      </w:r>
-      <w:proofErr w:type="spellStart"/>
-      <w:r>
-        <w:rPr>
-          <w:lang w:val="pt-BR"/>
-        </w:rPr>
-        <w:t>Lourivaldo</w:t>
-      </w:r>
-      <w:proofErr w:type="spellEnd"/>
-      <w:r>
-        <w:rPr>
-          <w:lang w:val="pt-BR"/>
-        </w:rPr>
-        <w:t xml:space="preserve"> da Silva Pinto</w:t>
-      </w:r>
-      <w:r>
-        <w:rPr>
-          <w:lang w:val="pt-BR"/>
-        </w:rPr>
-        <w:t xml:space="preserve"> e</w:t>
+        <w:t>tem como sua</w:t>
       </w:r>
       <w:r>
         <w:rPr>
@@ -12115,7 +11735,82 @@
         <w:rPr>
           <w:lang w:val="pt-BR"/>
         </w:rPr>
-        <w:t>tem como sua</w:t>
+        <w:t xml:space="preserve">principal </w:t>
+      </w:r>
+      <w:r>
+        <w:rPr>
+          <w:lang w:val="pt-BR"/>
+        </w:rPr>
+        <w:t xml:space="preserve">atividade a de “Serviços de malotes não realizados pelo correio nacional”, </w:t>
+      </w:r>
+      <w:r>
+        <w:rPr>
+          <w:lang w:val="pt-BR"/>
+        </w:rPr>
+        <w:t xml:space="preserve">ou seja, entregas rápidas de documentos ou pequenos volumes, </w:t>
+      </w:r>
+      <w:r>
+        <w:rPr>
+          <w:lang w:val="pt-BR"/>
+        </w:rPr>
+        <w:t xml:space="preserve">atualmente </w:t>
+      </w:r>
+      <w:r>
+        <w:rPr>
+          <w:lang w:val="pt-BR"/>
+        </w:rPr>
+        <w:t>está localizada na Avenida Jabaquara, 283</w:t>
+      </w:r>
+      <w:r>
+        <w:rPr>
+          <w:lang w:val="pt-BR"/>
+        </w:rPr>
+        <w:t xml:space="preserve"> -</w:t>
+      </w:r>
+      <w:r>
+        <w:rPr>
+          <w:lang w:val="pt-BR"/>
+        </w:rPr>
+        <w:t xml:space="preserve"> Loja 9 na Zona Sul da Capital de São Paulo.</w:t>
+      </w:r>
+    </w:p>
+    <w:p>
+      <w:pPr>
+        <w:pStyle w:val="TCC-CorpodoTexto"/>
+        <w:rPr>
+          <w:lang w:val="pt-BR"/>
+        </w:rPr>
+      </w:pPr>
+      <w:r>
+        <w:rPr>
+          <w:lang w:val="pt-BR"/>
+        </w:rPr>
+        <w:t xml:space="preserve">A Brasil Express utiliza uma unidade de medida chamada </w:t>
+      </w:r>
+      <w:r>
+        <w:rPr>
+          <w:b/>
+          <w:lang w:val="pt-BR"/>
+        </w:rPr>
+        <w:t>ponto</w:t>
+      </w:r>
+      <w:r>
+        <w:rPr>
+          <w:lang w:val="pt-BR"/>
+        </w:rPr>
+        <w:t xml:space="preserve"> para que seja possível realizar o faturamento, o ponto consiste em identificar início e fim da prestação de serviço, por exemplo, uma entrega da Av. Paulista até a Av. Rudge Ramos, neste caso contamos dois pontos. Caso ocorram mais paradas, ou seja, outros endereços são calculados as quantidades de pontos no término da prestação de serviço.</w:t>
+      </w:r>
+      <w:r>
+        <w:rPr>
+          <w:lang w:val="pt-BR"/>
+        </w:rPr>
+        <w:t xml:space="preserve"> Para a prestação de serviços fora do centro expandido de São Paulo, </w:t>
+      </w:r>
+      <w:r>
+        <w:rPr>
+          <w:lang w:val="pt-BR"/>
+        </w:rPr>
+        <w:t>é adotada</w:t>
       </w:r>
       <w:r>
         <w:rPr>
@@ -12127,43 +11822,7 @@
         <w:rPr>
           <w:lang w:val="pt-BR"/>
         </w:rPr>
-        <w:t xml:space="preserve">principal </w:t>
-      </w:r>
-      <w:r>
-        <w:rPr>
-          <w:lang w:val="pt-BR"/>
-        </w:rPr>
-        <w:t xml:space="preserve">atividade a de “Serviços de malotes não realizados pelo correio nacional”, </w:t>
-      </w:r>
-      <w:r>
-        <w:rPr>
-          <w:lang w:val="pt-BR"/>
-        </w:rPr>
-        <w:t xml:space="preserve">ou seja, entregas rápidas de documentos ou pequenos volumes, </w:t>
-      </w:r>
-      <w:r>
-        <w:rPr>
-          <w:lang w:val="pt-BR"/>
-        </w:rPr>
-        <w:t xml:space="preserve">atualmente </w:t>
-      </w:r>
-      <w:r>
-        <w:rPr>
-          <w:lang w:val="pt-BR"/>
-        </w:rPr>
-        <w:t>está localizada na Avenida Jabaquara, 283</w:t>
-      </w:r>
-      <w:r>
-        <w:rPr>
-          <w:lang w:val="pt-BR"/>
-        </w:rPr>
-        <w:t xml:space="preserve"> -</w:t>
-      </w:r>
-      <w:r>
-        <w:rPr>
-          <w:lang w:val="pt-BR"/>
-        </w:rPr>
-        <w:t xml:space="preserve"> Loja 9 na Zona Sul da Capital de São Paulo.</w:t>
+        <w:t>uma quantidade de pontos que no ato da contratação o cliente é informado.</w:t>
       </w:r>
     </w:p>
     <w:p>
@@ -12177,72 +11836,7 @@
         <w:rPr>
           <w:lang w:val="pt-BR"/>
         </w:rPr>
-        <w:t xml:space="preserve">A Brasil Express utiliza uma unidade de medida chamada </w:t>
-      </w:r>
-      <w:r>
-        <w:rPr>
-          <w:b/>
-          <w:lang w:val="pt-BR"/>
-        </w:rPr>
-        <w:t>ponto</w:t>
-      </w:r>
-      <w:r>
-        <w:rPr>
-          <w:lang w:val="pt-BR"/>
-        </w:rPr>
-        <w:t xml:space="preserve"> para que seja possível realizar o faturamento, o ponto consiste em identificar início e fim da prestação de serviço, por exemplo, uma entrega da Av. Paulista até a Av. Rudge Ramos, neste caso contamos dois pontos. Caso ocorram mais paradas, ou seja, outros endereços são calculados as quantidades de pontos no término da prestação de serviço.</w:t>
-      </w:r>
-      <w:r>
-        <w:rPr>
-          <w:lang w:val="pt-BR"/>
-        </w:rPr>
-        <w:t xml:space="preserve"> Para a prestação de serviços fora do centro expandido de São Paulo, </w:t>
-      </w:r>
-      <w:r>
-        <w:rPr>
-          <w:lang w:val="pt-BR"/>
-        </w:rPr>
-        <w:t>é adotada</w:t>
-      </w:r>
-      <w:r>
-        <w:rPr>
-          <w:lang w:val="pt-BR"/>
-        </w:rPr>
-        <w:t xml:space="preserve"> </w:t>
-      </w:r>
-      <w:r>
-        <w:rPr>
-          <w:lang w:val="pt-BR"/>
-        </w:rPr>
-        <w:t>uma quantidade de pontos que no ato da contratação o cliente é informado.</w:t>
-      </w:r>
-    </w:p>
-    <w:p>
-      <w:pPr>
-        <w:pStyle w:val="TCC-CorpodoTexto"/>
-        <w:rPr>
-          <w:lang w:val="pt-BR"/>
-        </w:rPr>
-      </w:pPr>
-      <w:r>
-        <w:rPr>
-          <w:lang w:val="pt-BR"/>
-        </w:rPr>
-        <w:t xml:space="preserve">Os serviços prestados pela </w:t>
-      </w:r>
-      <w:proofErr w:type="spellStart"/>
-      <w:r>
-        <w:rPr>
-          <w:lang w:val="pt-BR"/>
-        </w:rPr>
-        <w:t>ABrasil</w:t>
-      </w:r>
-      <w:proofErr w:type="spellEnd"/>
-      <w:r>
-        <w:rPr>
-          <w:lang w:val="pt-BR"/>
-        </w:rPr>
-        <w:t xml:space="preserve"> Express podem ser </w:t>
+        <w:t xml:space="preserve">Os serviços prestados pela ABrasil Express podem ser </w:t>
       </w:r>
       <w:r>
         <w:rPr>
@@ -12493,21 +12087,7 @@
         <w:rPr>
           <w:lang w:val="pt-BR"/>
         </w:rPr>
-        <w:t xml:space="preserve">ficará </w:t>
-      </w:r>
-      <w:proofErr w:type="spellStart"/>
-      <w:r>
-        <w:rPr>
-          <w:lang w:val="pt-BR"/>
-        </w:rPr>
-        <w:t>a</w:t>
-      </w:r>
-      <w:proofErr w:type="spellEnd"/>
-      <w:r>
-        <w:rPr>
-          <w:lang w:val="pt-BR"/>
-        </w:rPr>
-        <w:t xml:space="preserve"> disposição para utilizar durante um período de trinta dias, caso esgote pagasse os serviços adquiridos avulsos.</w:t>
+        <w:t>ficará a disposição para utilizar durante um período de trinta dias, caso esgote pagasse os serviços adquiridos avulsos.</w:t>
       </w:r>
     </w:p>
     <w:p>
@@ -12521,21 +12101,7 @@
         <w:rPr>
           <w:lang w:val="pt-BR"/>
         </w:rPr>
-        <w:t xml:space="preserve">Alguns dos motivos que culminaram da fundação da empresa está relacionada com sua localização, o serviço de moto frete é muito utilizado em São Paulo devido ao trânsito caótico, gigantesco gargalo de mobilidade urbana e as urgências que a maior metrópole do Brasil, com este quadro o senhor </w:t>
-      </w:r>
-      <w:proofErr w:type="spellStart"/>
-      <w:r>
-        <w:rPr>
-          <w:lang w:val="pt-BR"/>
-        </w:rPr>
-        <w:t>Lourivaldo</w:t>
-      </w:r>
-      <w:proofErr w:type="spellEnd"/>
-      <w:r>
-        <w:rPr>
-          <w:lang w:val="pt-BR"/>
-        </w:rPr>
-        <w:t xml:space="preserve"> vislumbrou uma luz em meio ao caos.</w:t>
+        <w:t>Alguns dos motivos que culminaram da fundação da empresa está relacionada com sua localização, o serviço de moto frete é muito utilizado em São Paulo devido ao trânsito caótico, gigantesco gargalo de mobilidade urbana e as urgências que a maior metrópole do Brasil, com este quadro o senhor Lourivaldo vislumbrou uma luz em meio ao caos.</w:t>
       </w:r>
     </w:p>
     <w:p>
@@ -12550,23 +12116,8 @@
           <w:lang w:val="pt-BR"/>
         </w:rPr>
         <w:lastRenderedPageBreak/>
-        <w:t xml:space="preserve">A exigência de um mercado ágil e competitivo como é o nicho de moto frete em São Paulo, </w:t>
-      </w:r>
-      <w:proofErr w:type="spellStart"/>
-      <w:r>
-        <w:rPr>
-          <w:lang w:val="pt-BR"/>
-        </w:rPr>
-        <w:t>trás</w:t>
-      </w:r>
-      <w:proofErr w:type="spellEnd"/>
-      <w:r>
-        <w:rPr>
-          <w:lang w:val="pt-BR"/>
-        </w:rPr>
-        <w:t xml:space="preserve"> consigo os problemas enfrentados pelas empresas, em especial as de pequeno porte como é o caso da </w:t>
-      </w:r>
-      <w:proofErr w:type="spellStart"/>
+        <w:t xml:space="preserve">A exigência de um mercado ágil e competitivo como é o nicho de moto frete em São Paulo, trás consigo os problemas enfrentados pelas empresas, em especial as de pequeno porte como é o caso da </w:t>
+      </w:r>
       <w:r>
         <w:rPr>
           <w:lang w:val="pt-BR"/>
@@ -12577,14 +12128,7 @@
         <w:rPr>
           <w:lang w:val="pt-BR"/>
         </w:rPr>
-        <w:t>brasil</w:t>
-      </w:r>
-      <w:proofErr w:type="spellEnd"/>
-      <w:r>
-        <w:rPr>
-          <w:lang w:val="pt-BR"/>
-        </w:rPr>
-        <w:t xml:space="preserve"> </w:t>
+        <w:t xml:space="preserve">brasil </w:t>
       </w:r>
       <w:r>
         <w:rPr>
@@ -12642,23 +12186,7 @@
         </w:rPr>
       </w:pPr>
       <w:r>
-        <w:t xml:space="preserve">O problema de falha de controle e gerenciamento afeta os proprietários devido </w:t>
-      </w:r>
-      <w:proofErr w:type="spellStart"/>
-      <w:r>
-        <w:t>a</w:t>
-      </w:r>
-      <w:proofErr w:type="spellEnd"/>
-      <w:r>
-        <w:t xml:space="preserve"> demora decorrente para manter as atividades de rotinas da empresa, tendo assim consequentemente perda do foco do </w:t>
-      </w:r>
-      <w:proofErr w:type="spellStart"/>
-      <w:r>
-        <w:t>Steakholder</w:t>
-      </w:r>
-      <w:proofErr w:type="spellEnd"/>
-      <w:r>
-        <w:t xml:space="preserve"> em ações mais produtivas, resultando então em perda de dinheiro.</w:t>
+        <w:t>O problema de falha de controle e gerenciamento afeta os proprietários devido a demora decorrente para manter as atividades de rotinas da empresa, tendo assim consequentemente perda do foco do Steakholder em ações mais produtivas, resultando então em perda de dinheiro.</w:t>
       </w:r>
     </w:p>
     <w:p>
@@ -12769,24 +12297,13 @@
         <w:pStyle w:val="TCC-CorpodoTexto"/>
       </w:pPr>
       <w:r>
-        <w:t xml:space="preserve">O objetivo do sistema é melhorar o tempo de resposta as atividades da empresa </w:t>
-      </w:r>
-      <w:proofErr w:type="spellStart"/>
-      <w:r>
-        <w:t>A</w:t>
-      </w:r>
-      <w:r>
-        <w:rPr>
-          <w:lang w:val="pt-BR"/>
-        </w:rPr>
-        <w:t>brasil</w:t>
-      </w:r>
-      <w:proofErr w:type="spellEnd"/>
-      <w:r>
-        <w:rPr>
-          <w:lang w:val="pt-BR"/>
-        </w:rPr>
-        <w:t xml:space="preserve"> </w:t>
+        <w:t>O objetivo do sistema é melhorar o tempo de resposta as atividades da empresa A</w:t>
+      </w:r>
+      <w:r>
+        <w:rPr>
+          <w:lang w:val="pt-BR"/>
+        </w:rPr>
+        <w:t xml:space="preserve">brasil </w:t>
       </w:r>
       <w:r>
         <w:t>E</w:t>
@@ -13085,14 +12602,7 @@
         <w:rPr>
           <w:lang w:val="pt-BR"/>
         </w:rPr>
-        <w:t xml:space="preserve">de referências. Procure pelas referências utilizadas por seus professores em </w:t>
-      </w:r>
-      <w:proofErr w:type="gramStart"/>
-      <w:r>
-        <w:rPr>
-          <w:lang w:val="pt-BR"/>
-        </w:rPr>
-        <w:t>aula</w:t>
+        <w:t>de referências. Procure pelas referências utilizadas por seus professores em aula</w:t>
       </w:r>
       <w:r>
         <w:rPr>
@@ -13106,7 +12616,6 @@
         </w:rPr>
         <w:t>&gt;</w:t>
       </w:r>
-      <w:proofErr w:type="gramEnd"/>
     </w:p>
     <w:p>
       <w:pPr>
@@ -13189,14 +12698,12 @@
         </w:rPr>
         <w:t>(</w:t>
       </w:r>
-      <w:proofErr w:type="spellStart"/>
       <w:r>
         <w:rPr>
           <w:lang w:val="pt-BR"/>
         </w:rPr>
         <w:t>Leffingwell</w:t>
       </w:r>
-      <w:proofErr w:type="spellEnd"/>
       <w:r>
         <w:rPr>
           <w:lang w:val="pt-BR"/>
@@ -13327,21 +12834,7 @@
         <w:rPr>
           <w:lang w:val="pt-BR"/>
         </w:rPr>
-        <w:t xml:space="preserve">O problema de falha de controle e gerenciamento afeta os proprietários devido à demora decorrente para manter as atividades de rotinas da empresa, tendo assim consequentemente perda do foco do </w:t>
-      </w:r>
-      <w:proofErr w:type="spellStart"/>
-      <w:r>
-        <w:rPr>
-          <w:lang w:val="pt-BR"/>
-        </w:rPr>
-        <w:t>Steakholder</w:t>
-      </w:r>
-      <w:proofErr w:type="spellEnd"/>
-      <w:r>
-        <w:rPr>
-          <w:lang w:val="pt-BR"/>
-        </w:rPr>
-        <w:t xml:space="preserve"> em ações mais produtivas, resultando então em perda de dinheiro.</w:t>
+        <w:t>O problema de falha de controle e gerenciamento afeta os proprietários devido à demora decorrente para manter as atividades de rotinas da empresa, tendo assim consequentemente perda do foco do Steakholder em ações mais produtivas, resultando então em perda de dinheiro.</w:t>
       </w:r>
     </w:p>
     <w:p>
@@ -13627,7 +13120,6 @@
                 <w:lang w:val="pt-BR" w:eastAsia="pt-BR"/>
               </w:rPr>
             </w:pPr>
-            <w:proofErr w:type="gramStart"/>
             <w:r>
               <w:rPr>
                 <w:rFonts w:cs="Arial"/>
@@ -13642,7 +13134,6 @@
               </w:rPr>
               <w:t>feta</w:t>
             </w:r>
-            <w:proofErr w:type="gramEnd"/>
           </w:p>
         </w:tc>
         <w:tc>
@@ -13673,7 +13164,6 @@
                 <w:lang w:val="pt-BR" w:eastAsia="pt-BR"/>
               </w:rPr>
             </w:pPr>
-            <w:proofErr w:type="gramStart"/>
             <w:r>
               <w:rPr>
                 <w:rFonts w:cs="Arial"/>
@@ -13688,7 +13178,6 @@
               </w:rPr>
               <w:t>evido</w:t>
             </w:r>
-            <w:proofErr w:type="gramEnd"/>
           </w:p>
         </w:tc>
         <w:tc>
@@ -15114,12 +14603,12 @@
           <w:noProof/>
         </w:rPr>
         <w:pict>
-          <v:shape id="Tinta 1" o:spid="_x0000_s1031" style="position:absolute;left:0;text-align:left;margin-left:524.75pt;margin-top:174.35pt;width:2.45pt;height:2.45pt;z-index:3;visibility:visible;mso-wrap-style:square;mso-wrap-distance-left:9pt;mso-wrap-distance-top:0;mso-wrap-distance-right:9pt;mso-wrap-distance-bottom:0;mso-position-horizontal:absolute;mso-position-horizontal-relative:text;mso-position-vertical:absolute;mso-position-vertical-relative:text" coordsize="1,1" path="m,l,e" filled="f" strokeweight=".83333mm">
+          <v:polyline id="Tinta 1" o:spid="_x0000_s1031" style="position:absolute;left:0;text-align:left;z-index:3;visibility:visible;mso-wrap-style:square;mso-wrap-distance-left:9pt;mso-wrap-distance-top:0;mso-wrap-distance-right:9pt;mso-wrap-distance-bottom:0;mso-position-horizontal:absolute;mso-position-horizontal-relative:text;mso-position-vertical:absolute;mso-position-vertical-relative:text" points="524.75pt,174.35pt,524.75pt,174.35pt" coordsize="1,1" filled="f" strokeweight=".83333mm">
             <v:stroke endcap="round"/>
             <v:path shadowok="f" o:extrusionok="f" fillok="f" insetpenok="f"/>
             <o:lock v:ext="edit" rotation="t" aspectratio="t" verticies="t" text="t" shapetype="t"/>
             <o:ink i="AHAdAgYGARBYz1SK5pfFT48G+LrS4ZsiAxVIEUVTGwI5poBGUxsCOaaAVw0AAAAFAzYLZBkUMggA&#10;gBAC2uziQTMIAIAMAkO34kEVcRwNQnEcDUIAnuDGAIAGxgoVAQtl4Al6AAEACj9AI2ID/bwNcDoA&#10;" annotation="t"/>
-          </v:shape>
+          </v:polyline>
         </w:pict>
       </w:r>
       <w:r>
@@ -15187,21 +14676,7 @@
         <w:rPr>
           <w:lang w:val="pt-BR"/>
         </w:rPr>
-        <w:t xml:space="preserve">Abaixo uma pequena lista das restrições que enfrentaremos no desenvolvimento do sistema, apontado a fonte, a restrição em si e por qual </w:t>
-      </w:r>
-      <w:proofErr w:type="gramStart"/>
-      <w:r>
-        <w:rPr>
-          <w:lang w:val="pt-BR"/>
-        </w:rPr>
-        <w:t>razão  está</w:t>
-      </w:r>
-      <w:proofErr w:type="gramEnd"/>
-      <w:r>
-        <w:rPr>
-          <w:lang w:val="pt-BR"/>
-        </w:rPr>
-        <w:t xml:space="preserve"> sendo </w:t>
+        <w:t xml:space="preserve">Abaixo uma pequena lista das restrições que enfrentaremos no desenvolvimento do sistema, apontado a fonte, a restrição em si e por qual razão  está sendo </w:t>
       </w:r>
       <w:r>
         <w:rPr>
@@ -15572,7 +15047,6 @@
         </w:rPr>
         <w:t xml:space="preserve"> Já na seção 3.2 é descrito a definição de </w:t>
       </w:r>
-      <w:proofErr w:type="spellStart"/>
       <w:r>
         <w:rPr>
           <w:i/>
@@ -15580,7 +15054,6 @@
         </w:rPr>
         <w:t>Baselines</w:t>
       </w:r>
-      <w:proofErr w:type="spellEnd"/>
       <w:r>
         <w:rPr>
           <w:lang w:val="pt-BR"/>
@@ -15628,7 +15101,6 @@
         </w:rPr>
         <w:t xml:space="preserve">necessidades dos </w:t>
       </w:r>
-      <w:proofErr w:type="spellStart"/>
       <w:r>
         <w:rPr>
           <w:i/>
@@ -15643,7 +15115,6 @@
         </w:rPr>
         <w:t>takeholders</w:t>
       </w:r>
-      <w:proofErr w:type="spellEnd"/>
       <w:r>
         <w:rPr>
           <w:lang w:val="pt-BR"/>
@@ -16557,23 +16028,7 @@
                 <w:rFonts w:cs="Arial"/>
                 <w:lang w:val="pt-BR" w:eastAsia="pt-BR"/>
               </w:rPr>
-              <w:t xml:space="preserve">veículos da frota da </w:t>
-            </w:r>
-            <w:proofErr w:type="spellStart"/>
-            <w:r>
-              <w:rPr>
-                <w:rFonts w:cs="Arial"/>
-                <w:lang w:val="pt-BR" w:eastAsia="pt-BR"/>
-              </w:rPr>
-              <w:t>ABrasil</w:t>
-            </w:r>
-            <w:proofErr w:type="spellEnd"/>
-            <w:r>
-              <w:rPr>
-                <w:rFonts w:cs="Arial"/>
-                <w:lang w:val="pt-BR" w:eastAsia="pt-BR"/>
-              </w:rPr>
-              <w:t xml:space="preserve"> Express.</w:t>
+              <w:t>veículos da frota da ABrasil Express.</w:t>
             </w:r>
           </w:p>
         </w:tc>
@@ -16916,23 +16371,7 @@
                 <w:rFonts w:cs="Arial"/>
                 <w:lang w:val="pt-BR" w:eastAsia="pt-BR"/>
               </w:rPr>
-              <w:t xml:space="preserve">Manutenção dos dados da </w:t>
-            </w:r>
-            <w:proofErr w:type="spellStart"/>
-            <w:r>
-              <w:rPr>
-                <w:rFonts w:cs="Arial"/>
-                <w:lang w:val="pt-BR" w:eastAsia="pt-BR"/>
-              </w:rPr>
-              <w:t>ABrasil</w:t>
-            </w:r>
-            <w:proofErr w:type="spellEnd"/>
-            <w:r>
-              <w:rPr>
-                <w:rFonts w:cs="Arial"/>
-                <w:lang w:val="pt-BR" w:eastAsia="pt-BR"/>
-              </w:rPr>
-              <w:t xml:space="preserve"> Express.</w:t>
+              <w:t>Manutenção dos dados da ABrasil Express.</w:t>
             </w:r>
           </w:p>
         </w:tc>
@@ -17235,30 +16674,14 @@
                 <w:rFonts w:cs="Arial"/>
                 <w:lang w:val="pt-BR" w:eastAsia="pt-BR"/>
               </w:rPr>
-              <w:t xml:space="preserve">Cadastro de </w:t>
-            </w:r>
-            <w:proofErr w:type="spellStart"/>
-            <w:r>
-              <w:rPr>
-                <w:rFonts w:cs="Arial"/>
-                <w:lang w:val="pt-BR" w:eastAsia="pt-BR"/>
-              </w:rPr>
-              <w:t>L</w:t>
-            </w:r>
-            <w:r>
-              <w:rPr>
-                <w:rFonts w:cs="Arial"/>
-                <w:lang w:val="pt-BR" w:eastAsia="pt-BR"/>
-              </w:rPr>
-              <w:t>ogin</w:t>
-            </w:r>
-            <w:proofErr w:type="spellEnd"/>
-            <w:r>
-              <w:rPr>
-                <w:rFonts w:cs="Arial"/>
-                <w:lang w:val="pt-BR" w:eastAsia="pt-BR"/>
-              </w:rPr>
-              <w:t xml:space="preserve"> e senha</w:t>
+              <w:t>Cadastro de L</w:t>
+            </w:r>
+            <w:r>
+              <w:rPr>
+                <w:rFonts w:cs="Arial"/>
+                <w:lang w:val="pt-BR" w:eastAsia="pt-BR"/>
+              </w:rPr>
+              <w:t>ogin e senha</w:t>
             </w:r>
             <w:r>
               <w:rPr>
@@ -22577,23 +22000,7 @@
                 <w:rFonts w:cs="Arial"/>
                 <w:lang w:val="pt-BR" w:eastAsia="pt-BR"/>
               </w:rPr>
-              <w:t xml:space="preserve">Manutenção do registro das manutenções realizada nos veículos da </w:t>
-            </w:r>
-            <w:proofErr w:type="spellStart"/>
-            <w:r>
-              <w:rPr>
-                <w:rFonts w:cs="Arial"/>
-                <w:lang w:val="pt-BR" w:eastAsia="pt-BR"/>
-              </w:rPr>
-              <w:t>ABrasil</w:t>
-            </w:r>
-            <w:proofErr w:type="spellEnd"/>
-            <w:r>
-              <w:rPr>
-                <w:rFonts w:cs="Arial"/>
-                <w:lang w:val="pt-BR" w:eastAsia="pt-BR"/>
-              </w:rPr>
-              <w:t xml:space="preserve"> Express.</w:t>
+              <w:t>Manutenção do registro das manutenções realizada nos veículos da ABrasil Express.</w:t>
             </w:r>
           </w:p>
         </w:tc>
@@ -23180,8 +22587,6 @@
                 <w:lang w:val="pt-BR" w:eastAsia="pt-BR"/>
               </w:rPr>
             </w:pPr>
-            <w:bookmarkStart w:id="83" w:name="_GoBack"/>
-            <w:bookmarkEnd w:id="83"/>
           </w:p>
         </w:tc>
         <w:tc>
@@ -23356,6 +22761,13 @@
                 <w:lang w:val="pt-BR" w:eastAsia="pt-BR"/>
               </w:rPr>
             </w:pPr>
+            <w:r>
+              <w:rPr>
+                <w:rFonts w:cs="Arial"/>
+                <w:lang w:val="pt-BR" w:eastAsia="pt-BR"/>
+              </w:rPr>
+              <w:t>Extrair dados do veículo permitindo a sua impressão.</w:t>
+            </w:r>
           </w:p>
         </w:tc>
         <w:tc>
@@ -23523,6 +22935,13 @@
                 <w:lang w:val="pt-BR" w:eastAsia="pt-BR"/>
               </w:rPr>
             </w:pPr>
+            <w:r>
+              <w:rPr>
+                <w:rFonts w:cs="Arial"/>
+                <w:lang w:val="pt-BR" w:eastAsia="pt-BR"/>
+              </w:rPr>
+              <w:t>Organização e exibição de um ranking dos serviços realizados.</w:t>
+            </w:r>
           </w:p>
         </w:tc>
         <w:tc>
@@ -23690,6 +23109,13 @@
                 <w:lang w:val="pt-BR" w:eastAsia="pt-BR"/>
               </w:rPr>
             </w:pPr>
+            <w:r>
+              <w:rPr>
+                <w:rFonts w:cs="Arial"/>
+                <w:lang w:val="pt-BR" w:eastAsia="pt-BR"/>
+              </w:rPr>
+              <w:t>Permite a busca de uma OS com o seu número.</w:t>
+            </w:r>
           </w:p>
         </w:tc>
         <w:tc>
@@ -23828,6 +23254,7 @@
                 <w:rFonts w:ascii="Arial" w:hAnsi="Arial" w:cs="Arial"/>
                 <w:szCs w:val="20"/>
               </w:rPr>
+              <w:lastRenderedPageBreak/>
               <w:t>Rastreabilidade da OS.</w:t>
             </w:r>
           </w:p>
@@ -23857,6 +23284,29 @@
                 <w:lang w:val="pt-BR" w:eastAsia="pt-BR"/>
               </w:rPr>
             </w:pPr>
+            <w:r>
+              <w:rPr>
+                <w:rFonts w:cs="Arial"/>
+                <w:lang w:val="pt-BR" w:eastAsia="pt-BR"/>
+              </w:rPr>
+              <w:lastRenderedPageBreak/>
+              <w:t xml:space="preserve">Uma busca que permite buscar todos </w:t>
+            </w:r>
+            <w:r>
+              <w:rPr>
+                <w:rFonts w:cs="Arial"/>
+                <w:lang w:val="pt-BR" w:eastAsia="pt-BR"/>
+              </w:rPr>
+              <w:lastRenderedPageBreak/>
+              <w:t>os relacionamentos da OS</w:t>
+            </w:r>
+            <w:r>
+              <w:rPr>
+                <w:rFonts w:cs="Arial"/>
+                <w:lang w:val="pt-BR" w:eastAsia="pt-BR"/>
+              </w:rPr>
+              <w:t>, cliente x serviço(s) x motoboy(s).</w:t>
+            </w:r>
           </w:p>
         </w:tc>
         <w:tc>
@@ -23880,6 +23330,7 @@
                 <w:rFonts w:cs="Arial"/>
                 <w:lang w:val="pt-BR" w:eastAsia="pt-BR"/>
               </w:rPr>
+              <w:lastRenderedPageBreak/>
               <w:t>Alta</w:t>
             </w:r>
           </w:p>
@@ -23958,15 +23409,8 @@
                 <w:rFonts w:cs="Arial"/>
                 <w:lang w:val="pt-BR" w:eastAsia="pt-BR"/>
               </w:rPr>
-              <w:t>FEATOPE00</w:t>
-            </w:r>
-            <w:r>
-              <w:rPr>
-                <w:rFonts w:cs="Arial"/>
-                <w:lang w:val="pt-BR" w:eastAsia="pt-BR"/>
-              </w:rPr>
               <w:lastRenderedPageBreak/>
-              <w:t>04</w:t>
+              <w:t>FEATOPE0004</w:t>
             </w:r>
           </w:p>
           <w:p>
@@ -24003,16 +23447,7 @@
                 <w:rFonts w:ascii="Arial" w:hAnsi="Arial" w:cs="Arial"/>
                 <w:szCs w:val="20"/>
               </w:rPr>
-              <w:lastRenderedPageBreak/>
-              <w:t xml:space="preserve">Impressão de ordem de </w:t>
-            </w:r>
-            <w:r>
-              <w:rPr>
-                <w:rFonts w:ascii="Arial" w:hAnsi="Arial" w:cs="Arial"/>
-                <w:szCs w:val="20"/>
-              </w:rPr>
-              <w:lastRenderedPageBreak/>
-              <w:t>serviço.</w:t>
+              <w:t>Impressão de ordem de serviço.</w:t>
             </w:r>
           </w:p>
           <w:p>
@@ -24041,6 +23476,13 @@
                 <w:lang w:val="pt-BR" w:eastAsia="pt-BR"/>
               </w:rPr>
             </w:pPr>
+            <w:r>
+              <w:rPr>
+                <w:rFonts w:cs="Arial"/>
+                <w:lang w:val="pt-BR" w:eastAsia="pt-BR"/>
+              </w:rPr>
+              <w:t>Permite a impressão da OS.</w:t>
+            </w:r>
           </w:p>
         </w:tc>
         <w:tc>
@@ -24114,15 +23556,7 @@
                 <w:rFonts w:cs="Arial"/>
                 <w:lang w:val="pt-BR" w:eastAsia="pt-BR"/>
               </w:rPr>
-              <w:t>Baix</w:t>
-            </w:r>
-            <w:r>
-              <w:rPr>
-                <w:rFonts w:cs="Arial"/>
-                <w:lang w:val="pt-BR" w:eastAsia="pt-BR"/>
-              </w:rPr>
-              <w:lastRenderedPageBreak/>
-              <w:t>o</w:t>
+              <w:t>Baixo</w:t>
             </w:r>
           </w:p>
         </w:tc>
@@ -24150,7 +23584,6 @@
                 <w:rFonts w:cs="Arial"/>
                 <w:lang w:val="pt-BR" w:eastAsia="pt-BR"/>
               </w:rPr>
-              <w:lastRenderedPageBreak/>
               <w:t>FEATOPE0005</w:t>
             </w:r>
           </w:p>
@@ -24217,6 +23650,13 @@
                 <w:lang w:val="pt-BR" w:eastAsia="pt-BR"/>
               </w:rPr>
             </w:pPr>
+            <w:r>
+              <w:rPr>
+                <w:rFonts w:cs="Arial"/>
+                <w:lang w:val="pt-BR" w:eastAsia="pt-BR"/>
+              </w:rPr>
+              <w:t>Permite destacar uma OS a identificando como Urgente.</w:t>
+            </w:r>
           </w:p>
         </w:tc>
         <w:tc>
@@ -24384,6 +23824,20 @@
                 <w:lang w:val="pt-BR" w:eastAsia="pt-BR"/>
               </w:rPr>
             </w:pPr>
+            <w:r>
+              <w:rPr>
+                <w:rFonts w:cs="Arial"/>
+                <w:lang w:val="pt-BR" w:eastAsia="pt-BR"/>
+              </w:rPr>
+              <w:t>Permite que o operador</w:t>
+            </w:r>
+            <w:r>
+              <w:rPr>
+                <w:rFonts w:cs="Arial"/>
+                <w:lang w:val="pt-BR" w:eastAsia="pt-BR"/>
+              </w:rPr>
+              <w:t xml:space="preserve"> confirme se os dados inseridos estão corretos e se os serviços foram realizados.</w:t>
+            </w:r>
           </w:p>
         </w:tc>
         <w:tc>
@@ -24551,6 +24005,27 @@
                 <w:lang w:val="pt-BR" w:eastAsia="pt-BR"/>
               </w:rPr>
             </w:pPr>
+            <w:r>
+              <w:rPr>
+                <w:rFonts w:cs="Arial"/>
+                <w:lang w:val="pt-BR" w:eastAsia="pt-BR"/>
+              </w:rPr>
+              <w:t xml:space="preserve">Permite que o usuário faça uma busca de OS utilizando filtros (nome do cliente, data de realização, tipo de serviço, </w:t>
+            </w:r>
+            <w:r>
+              <w:rPr>
+                <w:rFonts w:cs="Arial"/>
+                <w:lang w:val="pt-BR" w:eastAsia="pt-BR"/>
+              </w:rPr>
+              <w:t>etc.</w:t>
+            </w:r>
+            <w:r>
+              <w:rPr>
+                <w:rFonts w:cs="Arial"/>
+                <w:lang w:val="pt-BR" w:eastAsia="pt-BR"/>
+              </w:rPr>
+              <w:t>).</w:t>
+            </w:r>
           </w:p>
         </w:tc>
         <w:tc>
@@ -24718,6 +24193,13 @@
                 <w:lang w:val="pt-BR" w:eastAsia="pt-BR"/>
               </w:rPr>
             </w:pPr>
+            <w:r>
+              <w:rPr>
+                <w:rFonts w:cs="Arial"/>
+                <w:lang w:val="pt-BR" w:eastAsia="pt-BR"/>
+              </w:rPr>
+              <w:t>Organização dos serviços prestados pelo motoboy.</w:t>
+            </w:r>
           </w:p>
         </w:tc>
         <w:tc>
@@ -24885,6 +24367,13 @@
                 <w:lang w:val="pt-BR" w:eastAsia="pt-BR"/>
               </w:rPr>
             </w:pPr>
+            <w:r>
+              <w:rPr>
+                <w:rFonts w:cs="Arial"/>
+                <w:lang w:val="pt-BR" w:eastAsia="pt-BR"/>
+              </w:rPr>
+              <w:t>Registrar os pontos (serviços) realizados pelo motoboy.</w:t>
+            </w:r>
           </w:p>
         </w:tc>
         <w:tc>
@@ -24986,6 +24475,7 @@
                 <w:rFonts w:cs="Arial"/>
                 <w:lang w:val="pt-BR" w:eastAsia="pt-BR"/>
               </w:rPr>
+              <w:lastRenderedPageBreak/>
               <w:t>FEATOPE0010</w:t>
             </w:r>
           </w:p>
@@ -25052,6 +24542,13 @@
                 <w:lang w:val="pt-BR" w:eastAsia="pt-BR"/>
               </w:rPr>
             </w:pPr>
+            <w:r>
+              <w:rPr>
+                <w:rFonts w:cs="Arial"/>
+                <w:lang w:val="pt-BR" w:eastAsia="pt-BR"/>
+              </w:rPr>
+              <w:t>Ordem dos motoboys, identificando quem está livre para o próximo serviço.</w:t>
+            </w:r>
           </w:p>
         </w:tc>
         <w:tc>
@@ -25219,6 +24716,13 @@
                 <w:lang w:val="pt-BR" w:eastAsia="pt-BR"/>
               </w:rPr>
             </w:pPr>
+            <w:r>
+              <w:rPr>
+                <w:rFonts w:cs="Arial"/>
+                <w:lang w:val="pt-BR" w:eastAsia="pt-BR"/>
+              </w:rPr>
+              <w:t>Tempo médio para a realização da atividade.</w:t>
+            </w:r>
           </w:p>
         </w:tc>
         <w:tc>
@@ -25386,6 +24890,13 @@
                 <w:lang w:val="pt-BR" w:eastAsia="pt-BR"/>
               </w:rPr>
             </w:pPr>
+            <w:r>
+              <w:rPr>
+                <w:rFonts w:cs="Arial"/>
+                <w:lang w:val="pt-BR" w:eastAsia="pt-BR"/>
+              </w:rPr>
+              <w:t>Permite que o operador veja os três últimos serviços solicitados por um cliente, no momento de registro de um novo.</w:t>
+            </w:r>
           </w:p>
         </w:tc>
         <w:tc>
@@ -25688,23 +25199,7 @@
                 <w:rFonts w:ascii="Arial" w:hAnsi="Arial" w:cs="Arial"/>
                 <w:szCs w:val="20"/>
               </w:rPr>
-              <w:t xml:space="preserve">Impressão das </w:t>
-            </w:r>
-            <w:proofErr w:type="gramStart"/>
-            <w:r>
-              <w:rPr>
-                <w:rFonts w:ascii="Arial" w:hAnsi="Arial" w:cs="Arial"/>
-                <w:szCs w:val="20"/>
-              </w:rPr>
-              <w:t>OS(</w:t>
-            </w:r>
-            <w:proofErr w:type="gramEnd"/>
-            <w:r>
-              <w:rPr>
-                <w:rFonts w:ascii="Arial" w:hAnsi="Arial" w:cs="Arial"/>
-                <w:szCs w:val="20"/>
-              </w:rPr>
-              <w:t>2vias).</w:t>
+              <w:t>Impressão das OS(2vias).</w:t>
             </w:r>
           </w:p>
           <w:p>
@@ -25733,6 +25228,13 @@
                 <w:lang w:val="pt-BR" w:eastAsia="pt-BR"/>
               </w:rPr>
             </w:pPr>
+            <w:r>
+              <w:rPr>
+                <w:rFonts w:cs="Arial"/>
+                <w:lang w:val="pt-BR" w:eastAsia="pt-BR"/>
+              </w:rPr>
+              <w:t>Permite que ao imprimir a OS esta já seja imprensa em duas vias.</w:t>
+            </w:r>
           </w:p>
         </w:tc>
         <w:tc>
@@ -25834,7 +25336,6 @@
                 <w:rFonts w:cs="Arial"/>
                 <w:lang w:val="pt-BR" w:eastAsia="pt-BR"/>
               </w:rPr>
-              <w:lastRenderedPageBreak/>
               <w:t>FEATOPE0015</w:t>
             </w:r>
           </w:p>
@@ -26077,6 +25578,13 @@
                 <w:lang w:val="pt-BR" w:eastAsia="pt-BR"/>
               </w:rPr>
             </w:pPr>
+            <w:r>
+              <w:rPr>
+                <w:rFonts w:cs="Arial"/>
+                <w:lang w:val="pt-BR" w:eastAsia="pt-BR"/>
+              </w:rPr>
+              <w:t>Cadastra na base de dados um identificador para a OS e este deve ser único com série de dados.</w:t>
+            </w:r>
           </w:p>
         </w:tc>
         <w:tc>
@@ -26253,6 +25761,21 @@
                 <w:lang w:val="pt-BR" w:eastAsia="pt-BR"/>
               </w:rPr>
             </w:pPr>
+            <w:r>
+              <w:rPr>
+                <w:rFonts w:cs="Arial"/>
+                <w:lang w:val="pt-BR" w:eastAsia="pt-BR"/>
+              </w:rPr>
+              <w:t xml:space="preserve">Permite o operador cadastrar os tipos de </w:t>
+            </w:r>
+            <w:r>
+              <w:rPr>
+                <w:rFonts w:cs="Arial"/>
+                <w:lang w:val="pt-BR" w:eastAsia="pt-BR"/>
+              </w:rPr>
+              <w:lastRenderedPageBreak/>
+              <w:t>serviços que a empresa ABrasil Express pode oferecer aos seus clientes.</w:t>
+            </w:r>
           </w:p>
         </w:tc>
         <w:tc>
@@ -26276,6 +25799,7 @@
                 <w:rFonts w:cs="Arial"/>
                 <w:lang w:val="pt-BR" w:eastAsia="pt-BR"/>
               </w:rPr>
+              <w:lastRenderedPageBreak/>
               <w:t>Alta</w:t>
             </w:r>
           </w:p>
@@ -26354,6 +25878,7 @@
                 <w:rFonts w:cs="Arial"/>
                 <w:lang w:val="pt-BR" w:eastAsia="pt-BR"/>
               </w:rPr>
+              <w:lastRenderedPageBreak/>
               <w:t>FEATVEN0003</w:t>
             </w:r>
           </w:p>
@@ -26429,6 +25954,13 @@
                 <w:lang w:val="pt-BR" w:eastAsia="pt-BR"/>
               </w:rPr>
             </w:pPr>
+            <w:r>
+              <w:rPr>
+                <w:rFonts w:cs="Arial"/>
+                <w:lang w:val="pt-BR" w:eastAsia="pt-BR"/>
+              </w:rPr>
+              <w:t>Permite ao operados inserir dados complementares a OS.</w:t>
+            </w:r>
           </w:p>
         </w:tc>
         <w:tc>
@@ -26605,6 +26137,13 @@
                 <w:lang w:val="pt-BR" w:eastAsia="pt-BR"/>
               </w:rPr>
             </w:pPr>
+            <w:r>
+              <w:rPr>
+                <w:rFonts w:cs="Arial"/>
+                <w:lang w:val="pt-BR" w:eastAsia="pt-BR"/>
+              </w:rPr>
+              <w:t>Permite o operador cadastrar valores para os serviços que são prestados pela ABrasil Express.</w:t>
+            </w:r>
           </w:p>
         </w:tc>
         <w:tc>
@@ -26781,6 +26320,13 @@
                 <w:lang w:val="pt-BR" w:eastAsia="pt-BR"/>
               </w:rPr>
             </w:pPr>
+            <w:r>
+              <w:rPr>
+                <w:rFonts w:cs="Arial"/>
+                <w:lang w:val="pt-BR" w:eastAsia="pt-BR"/>
+              </w:rPr>
+              <w:t>Identificação de regiões e seus respectivos valores.</w:t>
+            </w:r>
           </w:p>
         </w:tc>
         <w:tc>
@@ -26957,6 +26503,13 @@
                 <w:lang w:val="pt-BR" w:eastAsia="pt-BR"/>
               </w:rPr>
             </w:pPr>
+            <w:r>
+              <w:rPr>
+                <w:rFonts w:cs="Arial"/>
+                <w:lang w:val="pt-BR" w:eastAsia="pt-BR"/>
+              </w:rPr>
+              <w:t>Permite o operador abrir uma OS para o final de semana.</w:t>
+            </w:r>
           </w:p>
         </w:tc>
         <w:tc>
@@ -27133,6 +26686,13 @@
                 <w:lang w:val="pt-BR" w:eastAsia="pt-BR"/>
               </w:rPr>
             </w:pPr>
+            <w:r>
+              <w:rPr>
+                <w:rFonts w:cs="Arial"/>
+                <w:lang w:val="pt-BR" w:eastAsia="pt-BR"/>
+              </w:rPr>
+              <w:t>No momento do registro da OS, o operador é informado se o contrato do cliente está expirado.</w:t>
+            </w:r>
           </w:p>
         </w:tc>
         <w:tc>
@@ -27309,6 +26869,13 @@
                 <w:lang w:val="pt-BR" w:eastAsia="pt-BR"/>
               </w:rPr>
             </w:pPr>
+            <w:r>
+              <w:rPr>
+                <w:rFonts w:cs="Arial"/>
+                <w:lang w:val="pt-BR" w:eastAsia="pt-BR"/>
+              </w:rPr>
+              <w:t>Permite o operador filtrar os pedidos (serviços) de um cliente por um período solicitado.</w:t>
+            </w:r>
           </w:p>
         </w:tc>
         <w:tc>
@@ -27410,7 +26977,15 @@
                 <w:rFonts w:cs="Arial"/>
                 <w:lang w:val="pt-BR" w:eastAsia="pt-BR"/>
               </w:rPr>
-              <w:t>FEATVEN0009</w:t>
+              <w:t>FEATVEN00</w:t>
+            </w:r>
+            <w:r>
+              <w:rPr>
+                <w:rFonts w:cs="Arial"/>
+                <w:lang w:val="pt-BR" w:eastAsia="pt-BR"/>
+              </w:rPr>
+              <w:lastRenderedPageBreak/>
+              <w:t>09</w:t>
             </w:r>
           </w:p>
           <w:p>
@@ -27447,7 +27022,16 @@
                 <w:rFonts w:ascii="Arial" w:hAnsi="Arial" w:cs="Arial"/>
                 <w:szCs w:val="20"/>
               </w:rPr>
-              <w:t>Relatórios de clientes por regiã</w:t>
+              <w:lastRenderedPageBreak/>
+              <w:t xml:space="preserve">Relatórios de </w:t>
+            </w:r>
+            <w:r>
+              <w:rPr>
+                <w:rFonts w:ascii="Arial" w:hAnsi="Arial" w:cs="Arial"/>
+                <w:szCs w:val="20"/>
+              </w:rPr>
+              <w:lastRenderedPageBreak/>
+              <w:t>clientes por regiã</w:t>
             </w:r>
             <w:r>
               <w:rPr>
@@ -27485,6 +27069,22 @@
                 <w:lang w:val="pt-BR" w:eastAsia="pt-BR"/>
               </w:rPr>
             </w:pPr>
+            <w:r>
+              <w:rPr>
+                <w:rFonts w:cs="Arial"/>
+                <w:lang w:val="pt-BR" w:eastAsia="pt-BR"/>
+              </w:rPr>
+              <w:lastRenderedPageBreak/>
+              <w:t xml:space="preserve">Extração de </w:t>
+            </w:r>
+            <w:r>
+              <w:rPr>
+                <w:rFonts w:cs="Arial"/>
+                <w:lang w:val="pt-BR" w:eastAsia="pt-BR"/>
+              </w:rPr>
+              <w:lastRenderedPageBreak/>
+              <w:t>dados do cliente dividindo por região.</w:t>
+            </w:r>
           </w:p>
         </w:tc>
         <w:tc>
@@ -27508,6 +27108,7 @@
                 <w:rFonts w:cs="Arial"/>
                 <w:lang w:val="pt-BR" w:eastAsia="pt-BR"/>
               </w:rPr>
+              <w:lastRenderedPageBreak/>
               <w:t>Média</w:t>
             </w:r>
           </w:p>
@@ -27558,7 +27159,15 @@
                 <w:rFonts w:cs="Arial"/>
                 <w:lang w:val="pt-BR" w:eastAsia="pt-BR"/>
               </w:rPr>
-              <w:t>Baixo</w:t>
+              <w:t>Baix</w:t>
+            </w:r>
+            <w:r>
+              <w:rPr>
+                <w:rFonts w:cs="Arial"/>
+                <w:lang w:val="pt-BR" w:eastAsia="pt-BR"/>
+              </w:rPr>
+              <w:lastRenderedPageBreak/>
+              <w:t>o</w:t>
             </w:r>
           </w:p>
         </w:tc>
@@ -27586,6 +27195,7 @@
                 <w:rFonts w:cs="Arial"/>
                 <w:lang w:val="pt-BR" w:eastAsia="pt-BR"/>
               </w:rPr>
+              <w:lastRenderedPageBreak/>
               <w:t>FEATVEN0010</w:t>
             </w:r>
           </w:p>
@@ -27661,6 +27271,13 @@
                 <w:lang w:val="pt-BR" w:eastAsia="pt-BR"/>
               </w:rPr>
             </w:pPr>
+            <w:r>
+              <w:rPr>
+                <w:rFonts w:cs="Arial"/>
+                <w:lang w:val="pt-BR" w:eastAsia="pt-BR"/>
+              </w:rPr>
+              <w:t>Permite o operador fechar uma OS mesmo que ela não tenha registrado pontos (serviços).</w:t>
+            </w:r>
           </w:p>
         </w:tc>
         <w:tc>
@@ -27762,15 +27379,7 @@
                 <w:rFonts w:cs="Arial"/>
                 <w:lang w:val="pt-BR" w:eastAsia="pt-BR"/>
               </w:rPr>
-              <w:t>FEATVEN00</w:t>
-            </w:r>
-            <w:r>
-              <w:rPr>
-                <w:rFonts w:cs="Arial"/>
-                <w:lang w:val="pt-BR" w:eastAsia="pt-BR"/>
-              </w:rPr>
-              <w:lastRenderedPageBreak/>
-              <w:t>11</w:t>
+              <w:t>FEATVEN0011</w:t>
             </w:r>
           </w:p>
           <w:p>
@@ -27807,7 +27416,6 @@
                 <w:rFonts w:ascii="Arial" w:hAnsi="Arial" w:cs="Arial"/>
                 <w:szCs w:val="20"/>
               </w:rPr>
-              <w:lastRenderedPageBreak/>
               <w:t>Envio d</w:t>
             </w:r>
             <w:r>
@@ -27815,15 +27423,7 @@
                 <w:rFonts w:ascii="Arial" w:hAnsi="Arial" w:cs="Arial"/>
                 <w:szCs w:val="20"/>
               </w:rPr>
-              <w:t xml:space="preserve">e </w:t>
-            </w:r>
-            <w:r>
-              <w:rPr>
-                <w:rFonts w:ascii="Arial" w:hAnsi="Arial" w:cs="Arial"/>
-                <w:szCs w:val="20"/>
-              </w:rPr>
-              <w:lastRenderedPageBreak/>
-              <w:t>pedidos do cliente por e-mail.</w:t>
+              <w:t>e pedidos do cliente por e-mail.</w:t>
             </w:r>
           </w:p>
           <w:p>
@@ -27854,6 +27454,13 @@
                 <w:lang w:val="pt-BR" w:eastAsia="pt-BR"/>
               </w:rPr>
             </w:pPr>
+            <w:r>
+              <w:rPr>
+                <w:rFonts w:cs="Arial"/>
+                <w:lang w:val="pt-BR" w:eastAsia="pt-BR"/>
+              </w:rPr>
+              <w:t>Permite o operador extrair os dados dos pedidos de um cliente e gerar um arquivo para enviar por e-mail.</w:t>
+            </w:r>
           </w:p>
         </w:tc>
         <w:tc>
@@ -27927,15 +27534,7 @@
                 <w:rFonts w:cs="Arial"/>
                 <w:lang w:val="pt-BR" w:eastAsia="pt-BR"/>
               </w:rPr>
-              <w:t>Baix</w:t>
-            </w:r>
-            <w:r>
-              <w:rPr>
-                <w:rFonts w:cs="Arial"/>
-                <w:lang w:val="pt-BR" w:eastAsia="pt-BR"/>
-              </w:rPr>
-              <w:lastRenderedPageBreak/>
-              <w:t>o</w:t>
+              <w:t>Baixo</w:t>
             </w:r>
           </w:p>
         </w:tc>
@@ -27963,7 +27562,6 @@
                 <w:rFonts w:cs="Arial"/>
                 <w:lang w:val="pt-BR" w:eastAsia="pt-BR"/>
               </w:rPr>
-              <w:lastRenderedPageBreak/>
               <w:t>FEATVEN0012</w:t>
             </w:r>
           </w:p>
@@ -28647,22 +28245,45 @@
           <w:lang w:val="pt-BR"/>
         </w:rPr>
       </w:pPr>
-      <w:bookmarkStart w:id="84" w:name="_Toc345247648"/>
-      <w:bookmarkStart w:id="85" w:name="_Toc345247850"/>
-      <w:bookmarkStart w:id="86" w:name="_Toc345621959"/>
-      <w:bookmarkStart w:id="87" w:name="_Toc389848092"/>
-      <w:r>
-        <w:t xml:space="preserve">Definição de </w:t>
-      </w:r>
-      <w:proofErr w:type="spellStart"/>
-      <w:r>
-        <w:t>Baselines</w:t>
-      </w:r>
+      <w:bookmarkStart w:id="83" w:name="_Toc345247648"/>
+      <w:bookmarkStart w:id="84" w:name="_Toc345247850"/>
+      <w:bookmarkStart w:id="85" w:name="_Toc345621959"/>
+      <w:bookmarkStart w:id="86" w:name="_Toc389848092"/>
+      <w:r>
+        <w:t>Definição de Baselines</w:t>
+      </w:r>
+      <w:bookmarkEnd w:id="83"/>
       <w:bookmarkEnd w:id="84"/>
       <w:bookmarkEnd w:id="85"/>
       <w:bookmarkEnd w:id="86"/>
+    </w:p>
+    <w:p>
+      <w:pPr>
+        <w:pStyle w:val="TCC-CorpodoTexto"/>
+        <w:rPr>
+          <w:lang w:val="pt-BR"/>
+        </w:rPr>
+      </w:pPr>
+      <w:r>
+        <w:rPr>
+          <w:lang w:val="pt-BR"/>
+        </w:rPr>
+        <w:t>&lt; Descrevam o motivo da divisão em b</w:t>
+      </w:r>
+      <w:bookmarkStart w:id="87" w:name="_GoBack"/>
       <w:bookmarkEnd w:id="87"/>
-      <w:proofErr w:type="spellEnd"/>
+      <w:r>
+        <w:rPr>
+          <w:lang w:val="pt-BR"/>
+        </w:rPr>
+        <w:t>aselines utilizada.</w:t>
+      </w:r>
+      <w:r>
+        <w:rPr>
+          <w:lang w:val="pt-BR"/>
+        </w:rPr>
+        <w:t>&gt;</w:t>
+      </w:r>
     </w:p>
     <w:p>
       <w:pPr>
@@ -28675,28 +28296,19 @@
         <w:rPr>
           <w:lang w:val="pt-BR"/>
         </w:rPr>
-        <w:t xml:space="preserve">&lt; Descrevam o motivo da divisão em </w:t>
-      </w:r>
-      <w:proofErr w:type="spellStart"/>
-      <w:r>
-        <w:rPr>
-          <w:lang w:val="pt-BR"/>
-        </w:rPr>
-        <w:t>baselines</w:t>
-      </w:r>
-      <w:proofErr w:type="spellEnd"/>
+        <w:t>&lt;</w:t>
+      </w:r>
       <w:r>
         <w:rPr>
           <w:lang w:val="pt-BR"/>
         </w:rPr>
         <w:t xml:space="preserve"> </w:t>
       </w:r>
-      <w:proofErr w:type="gramStart"/>
-      <w:r>
-        <w:rPr>
-          <w:lang w:val="pt-BR"/>
-        </w:rPr>
-        <w:t>utilizada.</w:t>
+      <w:r>
+        <w:rPr>
+          <w:lang w:val="pt-BR"/>
+        </w:rPr>
+        <w:t xml:space="preserve">Caso seja realizada apenas uma baseline para o projeto, o grupo não necessita criar a tabela abaixo. </w:t>
       </w:r>
       <w:r>
         <w:rPr>
@@ -28704,53 +28316,6 @@
         </w:rPr>
         <w:t>&gt;</w:t>
       </w:r>
-      <w:proofErr w:type="gramEnd"/>
-    </w:p>
-    <w:p>
-      <w:pPr>
-        <w:pStyle w:val="TCC-CorpodoTexto"/>
-        <w:rPr>
-          <w:lang w:val="pt-BR"/>
-        </w:rPr>
-      </w:pPr>
-      <w:r>
-        <w:rPr>
-          <w:lang w:val="pt-BR"/>
-        </w:rPr>
-        <w:t>&lt;</w:t>
-      </w:r>
-      <w:r>
-        <w:rPr>
-          <w:lang w:val="pt-BR"/>
-        </w:rPr>
-        <w:t xml:space="preserve"> </w:t>
-      </w:r>
-      <w:r>
-        <w:rPr>
-          <w:lang w:val="pt-BR"/>
-        </w:rPr>
-        <w:t xml:space="preserve">Caso seja realizada apenas uma </w:t>
-      </w:r>
-      <w:proofErr w:type="spellStart"/>
-      <w:r>
-        <w:rPr>
-          <w:lang w:val="pt-BR"/>
-        </w:rPr>
-        <w:t>baseline</w:t>
-      </w:r>
-      <w:proofErr w:type="spellEnd"/>
-      <w:r>
-        <w:rPr>
-          <w:lang w:val="pt-BR"/>
-        </w:rPr>
-        <w:t xml:space="preserve"> para o projeto, o grupo não necessita criar a tabela abaixo. </w:t>
-      </w:r>
-      <w:r>
-        <w:rPr>
-          <w:lang w:val="pt-BR"/>
-        </w:rPr>
-        <w:t>&gt;</w:t>
-      </w:r>
     </w:p>
     <w:p>
       <w:pPr>
@@ -28758,6 +28323,7 @@
       </w:pPr>
       <w:bookmarkStart w:id="88" w:name="_Toc389848041"/>
       <w:r>
+        <w:lastRenderedPageBreak/>
         <w:t xml:space="preserve">Tabela </w:t>
       </w:r>
       <w:fldSimple w:instr=" SEQ Tabela \* ARABIC ">
@@ -28813,7 +28379,6 @@
                 <w:lang w:val="pt-BR" w:eastAsia="pt-BR"/>
               </w:rPr>
             </w:pPr>
-            <w:proofErr w:type="spellStart"/>
             <w:r>
               <w:rPr>
                 <w:rFonts w:cs="Arial"/>
@@ -28822,7 +28387,6 @@
               </w:rPr>
               <w:t>Baseline</w:t>
             </w:r>
-            <w:proofErr w:type="spellEnd"/>
           </w:p>
         </w:tc>
         <w:tc>
@@ -29514,7 +29078,6 @@
                 <w:rFonts w:cs="Arial"/>
                 <w:lang w:val="pt-BR" w:eastAsia="pt-BR"/>
               </w:rPr>
-              <w:lastRenderedPageBreak/>
               <w:t>Fase 1</w:t>
             </w:r>
           </w:p>
@@ -29677,30 +29240,14 @@
                 <w:rFonts w:cs="Arial"/>
                 <w:lang w:val="pt-BR" w:eastAsia="pt-BR"/>
               </w:rPr>
-              <w:t xml:space="preserve">Cadastro de </w:t>
-            </w:r>
-            <w:proofErr w:type="spellStart"/>
-            <w:r>
-              <w:rPr>
-                <w:rFonts w:cs="Arial"/>
-                <w:lang w:val="pt-BR" w:eastAsia="pt-BR"/>
-              </w:rPr>
-              <w:t>L</w:t>
-            </w:r>
-            <w:r>
-              <w:rPr>
-                <w:rFonts w:cs="Arial"/>
-                <w:lang w:val="pt-BR" w:eastAsia="pt-BR"/>
-              </w:rPr>
-              <w:t>ogin</w:t>
-            </w:r>
-            <w:proofErr w:type="spellEnd"/>
-            <w:r>
-              <w:rPr>
-                <w:rFonts w:cs="Arial"/>
-                <w:lang w:val="pt-BR" w:eastAsia="pt-BR"/>
-              </w:rPr>
-              <w:t xml:space="preserve"> e senha</w:t>
+              <w:t>Cadastro de L</w:t>
+            </w:r>
+            <w:r>
+              <w:rPr>
+                <w:rFonts w:cs="Arial"/>
+                <w:lang w:val="pt-BR" w:eastAsia="pt-BR"/>
+              </w:rPr>
+              <w:t>ogin e senha</w:t>
             </w:r>
             <w:r>
               <w:rPr>
@@ -30477,7 +30024,16 @@
                 <w:rFonts w:cs="Arial"/>
                 <w:lang w:val="pt-BR" w:eastAsia="pt-BR"/>
               </w:rPr>
-              <w:t>Relatório de contas para vencer.</w:t>
+              <w:lastRenderedPageBreak/>
+              <w:t xml:space="preserve">Relatório de contas </w:t>
+            </w:r>
+            <w:r>
+              <w:rPr>
+                <w:rFonts w:cs="Arial"/>
+                <w:lang w:val="pt-BR" w:eastAsia="pt-BR"/>
+              </w:rPr>
+              <w:lastRenderedPageBreak/>
+              <w:t>para vencer.</w:t>
             </w:r>
           </w:p>
           <w:p>
@@ -30518,6 +30074,7 @@
                 <w:rFonts w:cs="Arial"/>
                 <w:lang w:val="pt-BR" w:eastAsia="pt-BR"/>
               </w:rPr>
+              <w:lastRenderedPageBreak/>
               <w:t>Fase 1</w:t>
             </w:r>
           </w:p>
@@ -30972,7 +30529,6 @@
                 <w:rFonts w:cs="Arial"/>
                 <w:lang w:val="pt-BR" w:eastAsia="pt-BR"/>
               </w:rPr>
-              <w:lastRenderedPageBreak/>
               <w:t>Fase 1</w:t>
             </w:r>
           </w:p>
@@ -31791,6 +31347,7 @@
                 <w:rFonts w:cs="Arial"/>
                 <w:lang w:val="pt-BR" w:eastAsia="pt-BR"/>
               </w:rPr>
+              <w:lastRenderedPageBreak/>
               <w:t xml:space="preserve">Registro </w:t>
             </w:r>
             <w:r>
@@ -31798,7 +31355,15 @@
                 <w:rFonts w:cs="Arial"/>
                 <w:lang w:val="pt-BR" w:eastAsia="pt-BR"/>
               </w:rPr>
-              <w:t>de peças usadas.</w:t>
+              <w:t xml:space="preserve">de peças </w:t>
+            </w:r>
+            <w:r>
+              <w:rPr>
+                <w:rFonts w:cs="Arial"/>
+                <w:lang w:val="pt-BR" w:eastAsia="pt-BR"/>
+              </w:rPr>
+              <w:lastRenderedPageBreak/>
+              <w:t>usadas.</w:t>
             </w:r>
           </w:p>
           <w:p>
@@ -31839,6 +31404,7 @@
                 <w:rFonts w:cs="Arial"/>
                 <w:lang w:val="pt-BR" w:eastAsia="pt-BR"/>
               </w:rPr>
+              <w:lastRenderedPageBreak/>
               <w:t>Fase 1</w:t>
             </w:r>
           </w:p>
@@ -32279,7 +31845,6 @@
                 <w:rFonts w:cs="Arial"/>
                 <w:lang w:val="pt-BR" w:eastAsia="pt-BR"/>
               </w:rPr>
-              <w:lastRenderedPageBreak/>
               <w:t>Fase 1</w:t>
             </w:r>
           </w:p>
@@ -33080,7 +32645,15 @@
                 <w:rFonts w:ascii="Arial" w:hAnsi="Arial" w:cs="Arial"/>
                 <w:szCs w:val="20"/>
               </w:rPr>
-              <w:t>Controle de entregas realizadas por cada funcionário ao dia.</w:t>
+              <w:t xml:space="preserve">Controle de entregas realizadas por cada </w:t>
+            </w:r>
+            <w:r>
+              <w:rPr>
+                <w:rFonts w:ascii="Arial" w:hAnsi="Arial" w:cs="Arial"/>
+                <w:szCs w:val="20"/>
+              </w:rPr>
+              <w:lastRenderedPageBreak/>
+              <w:t>funcionário ao dia.</w:t>
             </w:r>
           </w:p>
           <w:p>
@@ -33120,6 +32693,7 @@
                 <w:rFonts w:cs="Arial"/>
                 <w:lang w:val="pt-BR" w:eastAsia="pt-BR"/>
               </w:rPr>
+              <w:lastRenderedPageBreak/>
               <w:t>Fase 1</w:t>
             </w:r>
           </w:p>
@@ -33709,7 +33283,6 @@
                 <w:rFonts w:cs="Arial"/>
                 <w:lang w:val="pt-BR" w:eastAsia="pt-BR"/>
               </w:rPr>
-              <w:lastRenderedPageBreak/>
               <w:t xml:space="preserve">Fase </w:t>
             </w:r>
             <w:r>
@@ -34531,6 +34104,7 @@
                 <w:rFonts w:cs="Arial"/>
                 <w:lang w:val="pt-BR" w:eastAsia="pt-BR"/>
               </w:rPr>
+              <w:lastRenderedPageBreak/>
               <w:t xml:space="preserve">Fase </w:t>
             </w:r>
             <w:r>
@@ -34971,7 +34545,6 @@
                 <w:rFonts w:cs="Arial"/>
                 <w:lang w:val="pt-BR" w:eastAsia="pt-BR"/>
               </w:rPr>
-              <w:lastRenderedPageBreak/>
               <w:t>Fase 2</w:t>
             </w:r>
           </w:p>
@@ -35866,23 +35439,16 @@
                 <w:rFonts w:ascii="Arial" w:hAnsi="Arial" w:cs="Arial"/>
                 <w:szCs w:val="20"/>
               </w:rPr>
+              <w:lastRenderedPageBreak/>
               <w:t xml:space="preserve">Impressão das </w:t>
             </w:r>
-            <w:proofErr w:type="gramStart"/>
             <w:r>
               <w:rPr>
                 <w:rFonts w:ascii="Arial" w:hAnsi="Arial" w:cs="Arial"/>
                 <w:szCs w:val="20"/>
               </w:rPr>
-              <w:t>OS(</w:t>
-            </w:r>
-            <w:proofErr w:type="gramEnd"/>
-            <w:r>
-              <w:rPr>
-                <w:rFonts w:ascii="Arial" w:hAnsi="Arial" w:cs="Arial"/>
-                <w:szCs w:val="20"/>
-              </w:rPr>
-              <w:t>2vias).</w:t>
+              <w:lastRenderedPageBreak/>
+              <w:t>OS(2vias).</w:t>
             </w:r>
           </w:p>
           <w:p>
@@ -35922,6 +35488,7 @@
                 <w:rFonts w:cs="Arial"/>
                 <w:lang w:val="pt-BR" w:eastAsia="pt-BR"/>
               </w:rPr>
+              <w:lastRenderedPageBreak/>
               <w:t>Fase 2</w:t>
             </w:r>
           </w:p>
@@ -36483,7 +36050,6 @@
                 <w:rFonts w:cs="Arial"/>
                 <w:lang w:val="pt-BR" w:eastAsia="pt-BR"/>
               </w:rPr>
-              <w:lastRenderedPageBreak/>
               <w:t>Fase 2</w:t>
             </w:r>
           </w:p>
@@ -36848,21 +36414,7 @@
         <w:rPr>
           <w:lang w:val="pt-BR"/>
         </w:rPr>
-        <w:t xml:space="preserve">&lt; Escreva um texto introdutório para </w:t>
-      </w:r>
-      <w:proofErr w:type="spellStart"/>
-      <w:r>
-        <w:rPr>
-          <w:lang w:val="pt-BR"/>
-        </w:rPr>
-        <w:t>está</w:t>
-      </w:r>
-      <w:proofErr w:type="spellEnd"/>
-      <w:r>
-        <w:rPr>
-          <w:lang w:val="pt-BR"/>
-        </w:rPr>
-        <w:t xml:space="preserve"> </w:t>
+        <w:t xml:space="preserve">&lt; Escreva um texto introdutório para está </w:t>
       </w:r>
       <w:r>
         <w:rPr>
@@ -36905,7 +36457,6 @@
         </w:rPr>
         <w:fldChar w:fldCharType="separate"/>
       </w:r>
-      <w:proofErr w:type="gramStart"/>
       <w:r>
         <w:rPr>
           <w:lang w:val="pt-BR"/>
@@ -36924,7 +36475,6 @@
         </w:rPr>
         <w:t>.&gt;</w:t>
       </w:r>
-      <w:proofErr w:type="gramEnd"/>
     </w:p>
     <w:p>
       <w:pPr>
@@ -36937,21 +36487,7 @@
         <w:rPr>
           <w:lang w:val="pt-BR"/>
         </w:rPr>
-        <w:t xml:space="preserve">&lt; Todas as subseções desta seção devem possuir um texto introdutório. </w:t>
-      </w:r>
-      <w:proofErr w:type="gramStart"/>
-      <w:r>
-        <w:rPr>
-          <w:lang w:val="pt-BR"/>
-        </w:rPr>
-        <w:t>No  texto</w:t>
-      </w:r>
-      <w:proofErr w:type="gramEnd"/>
-      <w:r>
-        <w:rPr>
-          <w:lang w:val="pt-BR"/>
-        </w:rPr>
-        <w:t xml:space="preserve"> introdutório pode constar: a metodologia utilizada para obtenção dos artefatos, a utilidade da subseção. &gt;</w:t>
+        <w:t>&lt; Todas as subseções desta seção devem possuir um texto introdutório. No  texto introdutório pode constar: a metodologia utilizada para obtenção dos artefatos, a utilidade da subseção. &gt;</w:t>
       </w:r>
     </w:p>
     <w:p>
@@ -37264,47 +36800,7 @@
         <w:t xml:space="preserve"> – Lista de Eventos: Os eventos são </w:t>
       </w:r>
       <w:r>
-        <w:t>classificados em previsíveis (</w:t>
-      </w:r>
-      <w:proofErr w:type="spellStart"/>
-      <w:r>
-        <w:t>Prev</w:t>
-      </w:r>
-      <w:proofErr w:type="spellEnd"/>
-      <w:r>
-        <w:t>) e não previsíveis (N-</w:t>
-      </w:r>
-      <w:proofErr w:type="spellStart"/>
-      <w:r>
-        <w:t>Prev</w:t>
-      </w:r>
-      <w:proofErr w:type="spellEnd"/>
-      <w:r>
-        <w:t>). São também classificados em sua ocorrência temporal em relativo (</w:t>
-      </w:r>
-      <w:proofErr w:type="spellStart"/>
-      <w:r>
-        <w:t>Rel</w:t>
-      </w:r>
-      <w:proofErr w:type="spellEnd"/>
-      <w:r>
-        <w:t>), absoluto (</w:t>
-      </w:r>
-      <w:proofErr w:type="spellStart"/>
-      <w:r>
-        <w:t>Abs</w:t>
-      </w:r>
-      <w:proofErr w:type="spellEnd"/>
-      <w:r>
-        <w:t>) e Não Evento (</w:t>
-      </w:r>
-      <w:proofErr w:type="spellStart"/>
-      <w:r>
-        <w:t>N-Ev</w:t>
-      </w:r>
-      <w:proofErr w:type="spellEnd"/>
-      <w:r>
-        <w:t>).</w:t>
+        <w:t>classificados em previsíveis (Prev) e não previsíveis (N-Prev). São também classificados em sua ocorrência temporal em relativo (Rel), absoluto (Abs) e Não Evento (N-Ev).</w:t>
       </w:r>
       <w:bookmarkEnd w:id="99"/>
       <w:r>
@@ -37510,7 +37006,6 @@
                 <w:lang w:val="pt-BR" w:eastAsia="pt-BR"/>
               </w:rPr>
             </w:pPr>
-            <w:proofErr w:type="spellStart"/>
             <w:r>
               <w:rPr>
                 <w:rFonts w:cs="Arial"/>
@@ -37519,7 +37014,6 @@
               </w:rPr>
               <w:t>Prev</w:t>
             </w:r>
-            <w:proofErr w:type="spellEnd"/>
           </w:p>
         </w:tc>
         <w:tc>
@@ -37557,7 +37051,6 @@
               </w:rPr>
               <w:t>-</w:t>
             </w:r>
-            <w:proofErr w:type="spellStart"/>
             <w:r>
               <w:rPr>
                 <w:rFonts w:cs="Arial"/>
@@ -37566,7 +37059,6 @@
               </w:rPr>
               <w:t>Prev</w:t>
             </w:r>
-            <w:proofErr w:type="spellEnd"/>
           </w:p>
         </w:tc>
         <w:tc>
@@ -37588,7 +37080,6 @@
                 <w:lang w:val="pt-BR" w:eastAsia="pt-BR"/>
               </w:rPr>
             </w:pPr>
-            <w:proofErr w:type="spellStart"/>
             <w:r>
               <w:rPr>
                 <w:rFonts w:cs="Arial"/>
@@ -37597,7 +37088,6 @@
               </w:rPr>
               <w:t>Rel</w:t>
             </w:r>
-            <w:proofErr w:type="spellEnd"/>
           </w:p>
         </w:tc>
         <w:tc>
@@ -37619,7 +37109,6 @@
                 <w:lang w:val="pt-BR" w:eastAsia="pt-BR"/>
               </w:rPr>
             </w:pPr>
-            <w:proofErr w:type="spellStart"/>
             <w:r>
               <w:rPr>
                 <w:rFonts w:cs="Arial"/>
@@ -37628,7 +37117,6 @@
               </w:rPr>
               <w:t>Abs</w:t>
             </w:r>
-            <w:proofErr w:type="spellEnd"/>
           </w:p>
         </w:tc>
         <w:tc>
@@ -37650,7 +37138,6 @@
                 <w:lang w:val="pt-BR" w:eastAsia="pt-BR"/>
               </w:rPr>
             </w:pPr>
-            <w:proofErr w:type="spellStart"/>
             <w:r>
               <w:rPr>
                 <w:rFonts w:cs="Arial"/>
@@ -37675,7 +37162,6 @@
               </w:rPr>
               <w:t>Ev</w:t>
             </w:r>
-            <w:proofErr w:type="spellEnd"/>
           </w:p>
         </w:tc>
       </w:tr>
@@ -38560,92 +38046,14 @@
         <w:rPr>
           <w:lang w:val="pt-BR"/>
         </w:rPr>
-        <w:t>livro “</w:t>
-      </w:r>
-      <w:proofErr w:type="spellStart"/>
-      <w:r>
-        <w:rPr>
-          <w:lang w:val="pt-BR"/>
-        </w:rPr>
-        <w:t>Database</w:t>
-      </w:r>
-      <w:proofErr w:type="spellEnd"/>
-      <w:r>
-        <w:rPr>
-          <w:lang w:val="pt-BR"/>
-        </w:rPr>
-        <w:t xml:space="preserve"> </w:t>
-      </w:r>
-      <w:proofErr w:type="spellStart"/>
-      <w:r>
-        <w:rPr>
-          <w:lang w:val="pt-BR"/>
-        </w:rPr>
-        <w:t>Modeling</w:t>
-      </w:r>
-      <w:proofErr w:type="spellEnd"/>
-      <w:r>
-        <w:rPr>
-          <w:lang w:val="pt-BR"/>
-        </w:rPr>
-        <w:t xml:space="preserve"> </w:t>
-      </w:r>
-      <w:proofErr w:type="spellStart"/>
-      <w:r>
-        <w:rPr>
-          <w:lang w:val="pt-BR"/>
-        </w:rPr>
-        <w:t>and</w:t>
-      </w:r>
-      <w:proofErr w:type="spellEnd"/>
-      <w:r>
-        <w:rPr>
-          <w:lang w:val="pt-BR"/>
-        </w:rPr>
-        <w:t xml:space="preserve"> Design” dos autores</w:t>
-      </w:r>
-      <w:r>
-        <w:rPr>
-          <w:lang w:val="pt-BR"/>
-        </w:rPr>
-        <w:t xml:space="preserve"> </w:t>
-      </w:r>
-      <w:proofErr w:type="spellStart"/>
-      <w:r>
-        <w:rPr>
-          <w:lang w:val="pt-BR"/>
-        </w:rPr>
-        <w:t>Toby</w:t>
-      </w:r>
-      <w:proofErr w:type="spellEnd"/>
-      <w:r>
-        <w:rPr>
-          <w:lang w:val="pt-BR"/>
-        </w:rPr>
-        <w:t xml:space="preserve"> J. </w:t>
-      </w:r>
-      <w:proofErr w:type="spellStart"/>
-      <w:r>
-        <w:rPr>
-          <w:lang w:val="pt-BR"/>
-        </w:rPr>
-        <w:t>Teorey</w:t>
-      </w:r>
-      <w:proofErr w:type="spellEnd"/>
-      <w:r>
-        <w:rPr>
-          <w:lang w:val="pt-BR"/>
-        </w:rPr>
-        <w:t xml:space="preserve"> e Sam S. </w:t>
-      </w:r>
-      <w:proofErr w:type="spellStart"/>
-      <w:r>
-        <w:rPr>
-          <w:lang w:val="pt-BR"/>
-        </w:rPr>
-        <w:t>Lightstone</w:t>
-      </w:r>
-      <w:proofErr w:type="spellEnd"/>
+        <w:t>livro “Database Modeling and Design” dos autores</w:t>
+      </w:r>
+      <w:r>
+        <w:rPr>
+          <w:lang w:val="pt-BR"/>
+        </w:rPr>
+        <w:t xml:space="preserve"> Toby J. Teorey e Sam S. Lightstone</w:t>
+      </w:r>
       <w:r>
         <w:rPr>
           <w:lang w:val="pt-BR"/>
@@ -38744,21 +38152,7 @@
         <w:rPr>
           <w:lang w:val="pt-BR"/>
         </w:rPr>
-        <w:t xml:space="preserve">&lt; Escreva um texto introdutório para </w:t>
-      </w:r>
-      <w:proofErr w:type="spellStart"/>
-      <w:r>
-        <w:rPr>
-          <w:lang w:val="pt-BR"/>
-        </w:rPr>
-        <w:t>está</w:t>
-      </w:r>
-      <w:proofErr w:type="spellEnd"/>
-      <w:r>
-        <w:rPr>
-          <w:lang w:val="pt-BR"/>
-        </w:rPr>
-        <w:t xml:space="preserve"> </w:t>
+        <w:t xml:space="preserve">&lt; Escreva um texto introdutório para está </w:t>
       </w:r>
       <w:r>
         <w:rPr>
@@ -38858,21 +38252,7 @@
         <w:rPr>
           <w:lang w:val="pt-BR"/>
         </w:rPr>
-        <w:t xml:space="preserve">Ian </w:t>
-      </w:r>
-      <w:proofErr w:type="spellStart"/>
-      <w:r>
-        <w:rPr>
-          <w:lang w:val="pt-BR"/>
-        </w:rPr>
-        <w:t>Sommerville</w:t>
-      </w:r>
-      <w:proofErr w:type="spellEnd"/>
-      <w:r>
-        <w:rPr>
-          <w:lang w:val="pt-BR"/>
-        </w:rPr>
-        <w:t>.</w:t>
+        <w:t>Ian Sommerville.</w:t>
       </w:r>
       <w:r>
         <w:rPr>
@@ -39797,16 +39177,81 @@
         <w:rPr>
           <w:lang w:val="pt-BR"/>
         </w:rPr>
-        <w:t xml:space="preserve">&lt; Escreva um texto introdutório para </w:t>
-      </w:r>
-      <w:proofErr w:type="spellStart"/>
-      <w:r>
-        <w:rPr>
-          <w:lang w:val="pt-BR"/>
-        </w:rPr>
-        <w:t>está</w:t>
-      </w:r>
-      <w:proofErr w:type="spellEnd"/>
+        <w:t xml:space="preserve">&lt; Escreva um texto introdutório para está </w:t>
+      </w:r>
+      <w:r>
+        <w:rPr>
+          <w:lang w:val="pt-BR"/>
+        </w:rPr>
+        <w:t>seção</w:t>
+      </w:r>
+      <w:r>
+        <w:rPr>
+          <w:lang w:val="pt-BR"/>
+        </w:rPr>
+        <w:t xml:space="preserve">. O texto deve ser similar ao texto introdutório da </w:t>
+      </w:r>
+      <w:r>
+        <w:rPr>
+          <w:lang w:val="pt-BR"/>
+        </w:rPr>
+        <w:t xml:space="preserve">seção </w:t>
+      </w:r>
+      <w:r>
+        <w:rPr>
+          <w:lang w:val="pt-BR"/>
+        </w:rPr>
+        <w:fldChar w:fldCharType="begin"/>
+      </w:r>
+      <w:r>
+        <w:rPr>
+          <w:lang w:val="pt-BR"/>
+        </w:rPr>
+        <w:instrText xml:space="preserve"> REF _Ref364698516 \r \h </w:instrText>
+      </w:r>
+      <w:r>
+        <w:rPr>
+          <w:lang w:val="pt-BR"/>
+        </w:rPr>
+      </w:r>
+      <w:r>
+        <w:rPr>
+          <w:lang w:val="pt-BR"/>
+        </w:rPr>
+        <w:fldChar w:fldCharType="separate"/>
+      </w:r>
+      <w:r>
+        <w:rPr>
+          <w:lang w:val="pt-BR"/>
+        </w:rPr>
+        <w:t>1</w:t>
+      </w:r>
+      <w:r>
+        <w:rPr>
+          <w:lang w:val="pt-BR"/>
+        </w:rPr>
+        <w:fldChar w:fldCharType="end"/>
+      </w:r>
+      <w:r>
+        <w:rPr>
+          <w:lang w:val="pt-BR"/>
+        </w:rPr>
+        <w:t>.&gt;</w:t>
+      </w:r>
+    </w:p>
+    <w:p>
+      <w:pPr>
+        <w:pStyle w:val="TCC-CorpodoTexto"/>
+        <w:rPr>
+          <w:lang w:val="pt-BR"/>
+        </w:rPr>
+      </w:pPr>
+      <w:r>
+        <w:rPr>
+          <w:lang w:val="pt-BR"/>
+        </w:rPr>
+        <w:t>&lt;</w:t>
+      </w:r>
       <w:r>
         <w:rPr>
           <w:lang w:val="pt-BR"/>
@@ -39817,63 +39262,50 @@
         <w:rPr>
           <w:lang w:val="pt-BR"/>
         </w:rPr>
+        <w:t xml:space="preserve">Confirmar </w:t>
+      </w:r>
+      <w:r>
+        <w:rPr>
+          <w:lang w:val="pt-BR"/>
+        </w:rPr>
+        <w:t xml:space="preserve">com seu orientador </w:t>
+      </w:r>
+      <w:r>
+        <w:rPr>
+          <w:lang w:val="pt-BR"/>
+        </w:rPr>
+        <w:t>se o seu sistema possui módulos ou subsistemas. Caso sejam módulos trocar o a palavra subsistemas por m</w:t>
+      </w:r>
+      <w:r>
+        <w:rPr>
+          <w:lang w:val="pt-BR"/>
+        </w:rPr>
+        <w:t xml:space="preserve">ódulos </w:t>
+      </w:r>
+      <w:r>
+        <w:rPr>
+          <w:lang w:val="pt-BR"/>
+        </w:rPr>
+        <w:t xml:space="preserve"> </w:t>
+      </w:r>
+      <w:r>
+        <w:rPr>
+          <w:lang w:val="pt-BR"/>
+        </w:rPr>
+        <w:t xml:space="preserve">nesta </w:t>
+      </w:r>
+      <w:r>
+        <w:rPr>
+          <w:lang w:val="pt-BR"/>
+        </w:rPr>
         <w:t>seção</w:t>
       </w:r>
       <w:r>
         <w:rPr>
           <w:lang w:val="pt-BR"/>
         </w:rPr>
-        <w:t xml:space="preserve">. O texto deve ser similar ao texto introdutório da </w:t>
-      </w:r>
-      <w:r>
-        <w:rPr>
-          <w:lang w:val="pt-BR"/>
-        </w:rPr>
-        <w:t xml:space="preserve">seção </w:t>
-      </w:r>
-      <w:r>
-        <w:rPr>
-          <w:lang w:val="pt-BR"/>
-        </w:rPr>
-        <w:fldChar w:fldCharType="begin"/>
-      </w:r>
-      <w:r>
-        <w:rPr>
-          <w:lang w:val="pt-BR"/>
-        </w:rPr>
-        <w:instrText xml:space="preserve"> REF _Ref364698516 \r \h </w:instrText>
-      </w:r>
-      <w:r>
-        <w:rPr>
-          <w:lang w:val="pt-BR"/>
-        </w:rPr>
-      </w:r>
-      <w:r>
-        <w:rPr>
-          <w:lang w:val="pt-BR"/>
-        </w:rPr>
-        <w:fldChar w:fldCharType="separate"/>
-      </w:r>
-      <w:proofErr w:type="gramStart"/>
-      <w:r>
-        <w:rPr>
-          <w:lang w:val="pt-BR"/>
-        </w:rPr>
-        <w:t>1</w:t>
-      </w:r>
-      <w:r>
-        <w:rPr>
-          <w:lang w:val="pt-BR"/>
-        </w:rPr>
-        <w:fldChar w:fldCharType="end"/>
-      </w:r>
-      <w:r>
-        <w:rPr>
-          <w:lang w:val="pt-BR"/>
-        </w:rPr>
-        <w:t>.&gt;</w:t>
-      </w:r>
-      <w:proofErr w:type="gramEnd"/>
+        <w:t>. &gt;</w:t>
+      </w:r>
     </w:p>
     <w:p>
       <w:pPr>
@@ -39886,103 +39318,7 @@
         <w:rPr>
           <w:lang w:val="pt-BR"/>
         </w:rPr>
-        <w:t>&lt;</w:t>
-      </w:r>
-      <w:r>
-        <w:rPr>
-          <w:lang w:val="pt-BR"/>
-        </w:rPr>
-        <w:t xml:space="preserve"> </w:t>
-      </w:r>
-      <w:r>
-        <w:rPr>
-          <w:lang w:val="pt-BR"/>
-        </w:rPr>
-        <w:t xml:space="preserve">Confirmar </w:t>
-      </w:r>
-      <w:r>
-        <w:rPr>
-          <w:lang w:val="pt-BR"/>
-        </w:rPr>
-        <w:t xml:space="preserve">com seu orientador </w:t>
-      </w:r>
-      <w:r>
-        <w:rPr>
-          <w:lang w:val="pt-BR"/>
-        </w:rPr>
-        <w:t xml:space="preserve">se o seu sistema possui módulos ou subsistemas. Caso sejam módulos trocar o a palavra subsistemas por </w:t>
-      </w:r>
-      <w:proofErr w:type="gramStart"/>
-      <w:r>
-        <w:rPr>
-          <w:lang w:val="pt-BR"/>
-        </w:rPr>
-        <w:t>m</w:t>
-      </w:r>
-      <w:r>
-        <w:rPr>
-          <w:lang w:val="pt-BR"/>
-        </w:rPr>
-        <w:t xml:space="preserve">ódulos </w:t>
-      </w:r>
-      <w:r>
-        <w:rPr>
-          <w:lang w:val="pt-BR"/>
-        </w:rPr>
-        <w:t xml:space="preserve"> </w:t>
-      </w:r>
-      <w:r>
-        <w:rPr>
-          <w:lang w:val="pt-BR"/>
-        </w:rPr>
-        <w:t>nesta</w:t>
-      </w:r>
-      <w:proofErr w:type="gramEnd"/>
-      <w:r>
-        <w:rPr>
-          <w:lang w:val="pt-BR"/>
-        </w:rPr>
-        <w:t xml:space="preserve"> </w:t>
-      </w:r>
-      <w:r>
-        <w:rPr>
-          <w:lang w:val="pt-BR"/>
-        </w:rPr>
-        <w:t>seção</w:t>
-      </w:r>
-      <w:r>
-        <w:rPr>
-          <w:lang w:val="pt-BR"/>
-        </w:rPr>
-        <w:t>. &gt;</w:t>
-      </w:r>
-    </w:p>
-    <w:p>
-      <w:pPr>
-        <w:pStyle w:val="TCC-CorpodoTexto"/>
-        <w:rPr>
-          <w:lang w:val="pt-BR"/>
-        </w:rPr>
-      </w:pPr>
-      <w:r>
-        <w:rPr>
-          <w:lang w:val="pt-BR"/>
-        </w:rPr>
-        <w:t xml:space="preserve">&lt; Todas as subseções desta seção devem possuir um texto introdutório. </w:t>
-      </w:r>
-      <w:proofErr w:type="gramStart"/>
-      <w:r>
-        <w:rPr>
-          <w:lang w:val="pt-BR"/>
-        </w:rPr>
-        <w:t>No  texto</w:t>
-      </w:r>
-      <w:proofErr w:type="gramEnd"/>
-      <w:r>
-        <w:rPr>
-          <w:lang w:val="pt-BR"/>
-        </w:rPr>
-        <w:t xml:space="preserve"> introdutório pode constar: a metodologia utilizada para obtenção dos artefatos, a utilidade da subseção. &gt;</w:t>
+        <w:t>&lt; Todas as subseções desta seção devem possuir um texto introdutório. No  texto introdutório pode constar: a metodologia utilizada para obtenção dos artefatos, a utilidade da subseção. &gt;</w:t>
       </w:r>
     </w:p>
     <w:p>
@@ -40020,7 +39356,6 @@
         </w:rPr>
         <w:t xml:space="preserve">capítulo 9 do </w:t>
       </w:r>
-      <w:proofErr w:type="gramStart"/>
       <w:r>
         <w:rPr>
           <w:lang w:val="pt-BR"/>
@@ -40045,35 +39380,12 @@
         </w:rPr>
         <w:t>“</w:t>
       </w:r>
-      <w:proofErr w:type="gramEnd"/>
-      <w:r>
-        <w:rPr>
-          <w:lang w:val="pt-BR"/>
-        </w:rPr>
-        <w:t xml:space="preserve">Software </w:t>
-      </w:r>
-      <w:proofErr w:type="spellStart"/>
-      <w:r>
-        <w:rPr>
-          <w:lang w:val="pt-BR"/>
-        </w:rPr>
-        <w:t>Architecture</w:t>
-      </w:r>
-      <w:proofErr w:type="spellEnd"/>
-      <w:r>
-        <w:rPr>
-          <w:lang w:val="pt-BR"/>
-        </w:rPr>
-        <w:t xml:space="preserve"> in </w:t>
-      </w:r>
-      <w:proofErr w:type="spellStart"/>
-      <w:r>
-        <w:rPr>
-          <w:lang w:val="pt-BR"/>
-        </w:rPr>
-        <w:t>Practice</w:t>
-      </w:r>
-      <w:proofErr w:type="spellEnd"/>
+      <w:r>
+        <w:rPr>
+          <w:lang w:val="pt-BR"/>
+        </w:rPr>
+        <w:t>Software Architecture in Practice</w:t>
+      </w:r>
       <w:r>
         <w:rPr>
           <w:lang w:val="pt-BR"/>
@@ -40086,79 +39398,31 @@
         </w:rPr>
         <w:t xml:space="preserve">e </w:t>
       </w:r>
-      <w:proofErr w:type="spellStart"/>
       <w:r>
         <w:rPr>
           <w:rFonts w:cs="Arial"/>
           <w:color w:val="444444"/>
           <w:shd w:val="clear" w:color="auto" w:fill="FFFFFF"/>
         </w:rPr>
-        <w:t>Len</w:t>
-      </w:r>
-      <w:proofErr w:type="spellEnd"/>
+        <w:t>Len Bass, Paul Clements</w:t>
+      </w:r>
       <w:r>
         <w:rPr>
           <w:rFonts w:cs="Arial"/>
           <w:color w:val="444444"/>
           <w:shd w:val="clear" w:color="auto" w:fill="FFFFFF"/>
-        </w:rPr>
-        <w:t xml:space="preserve"> </w:t>
-      </w:r>
-      <w:proofErr w:type="spellStart"/>
+          <w:lang w:val="pt-BR"/>
+        </w:rPr>
+        <w:t xml:space="preserve"> e</w:t>
+      </w:r>
       <w:r>
         <w:rPr>
           <w:rFonts w:cs="Arial"/>
           <w:color w:val="444444"/>
           <w:shd w:val="clear" w:color="auto" w:fill="FFFFFF"/>
         </w:rPr>
-        <w:t>Bass</w:t>
-      </w:r>
-      <w:proofErr w:type="spellEnd"/>
-      <w:r>
-        <w:rPr>
-          <w:rFonts w:cs="Arial"/>
-          <w:color w:val="444444"/>
-          <w:shd w:val="clear" w:color="auto" w:fill="FFFFFF"/>
-        </w:rPr>
-        <w:t xml:space="preserve">, Paul </w:t>
-      </w:r>
-      <w:proofErr w:type="spellStart"/>
-      <w:r>
-        <w:rPr>
-          <w:rFonts w:cs="Arial"/>
-          <w:color w:val="444444"/>
-          <w:shd w:val="clear" w:color="auto" w:fill="FFFFFF"/>
-        </w:rPr>
-        <w:t>Clements</w:t>
-      </w:r>
-      <w:proofErr w:type="spellEnd"/>
-      <w:r>
-        <w:rPr>
-          <w:rFonts w:cs="Arial"/>
-          <w:color w:val="444444"/>
-          <w:shd w:val="clear" w:color="auto" w:fill="FFFFFF"/>
-          <w:lang w:val="pt-BR"/>
-        </w:rPr>
-        <w:t xml:space="preserve"> e</w:t>
-      </w:r>
-      <w:r>
-        <w:rPr>
-          <w:rFonts w:cs="Arial"/>
-          <w:color w:val="444444"/>
-          <w:shd w:val="clear" w:color="auto" w:fill="FFFFFF"/>
-        </w:rPr>
-        <w:t xml:space="preserve"> Rick </w:t>
-      </w:r>
-      <w:proofErr w:type="spellStart"/>
-      <w:r>
-        <w:rPr>
-          <w:rFonts w:cs="Arial"/>
-          <w:color w:val="444444"/>
-          <w:shd w:val="clear" w:color="auto" w:fill="FFFFFF"/>
-        </w:rPr>
-        <w:t>Kazman</w:t>
-      </w:r>
-      <w:proofErr w:type="spellEnd"/>
+        <w:t xml:space="preserve"> Rick Kazman</w:t>
+      </w:r>
       <w:r>
         <w:rPr>
           <w:lang w:val="pt-BR"/>
@@ -40189,21 +39453,7 @@
         <w:rPr>
           <w:lang w:val="pt-BR"/>
         </w:rPr>
-        <w:t xml:space="preserve">&lt; Para o diagrama de componentes utilizem o </w:t>
-      </w:r>
-      <w:proofErr w:type="spellStart"/>
-      <w:r>
-        <w:rPr>
-          <w:lang w:val="pt-BR"/>
-        </w:rPr>
-        <w:t>uml</w:t>
-      </w:r>
-      <w:proofErr w:type="spellEnd"/>
-      <w:r>
-        <w:rPr>
-          <w:lang w:val="pt-BR"/>
-        </w:rPr>
-        <w:t xml:space="preserve"> descrito no documento abaixo </w:t>
+        <w:t xml:space="preserve">&lt; Para o diagrama de componentes utilizem o uml descrito no documento abaixo </w:t>
       </w:r>
       <w:hyperlink r:id="rId11" w:tgtFrame="_blank" w:history="1">
         <w:r>
@@ -41070,13 +40320,8 @@
       <w:bookmarkStart w:id="190" w:name="_Toc345247863"/>
       <w:bookmarkStart w:id="191" w:name="_Toc345621972"/>
       <w:bookmarkStart w:id="192" w:name="_Toc389848108"/>
-      <w:proofErr w:type="spellStart"/>
-      <w:r>
-        <w:t>Flowdown</w:t>
-      </w:r>
-      <w:proofErr w:type="spellEnd"/>
-      <w:r>
-        <w:t xml:space="preserve"> de Requisitos do</w:t>
+      <w:r>
+        <w:t>Flowdown de Requisitos do</w:t>
       </w:r>
       <w:r>
         <w:t>s</w:t>
@@ -41106,15 +40351,7 @@
         </w:r>
       </w:fldSimple>
       <w:r>
-        <w:t xml:space="preserve"> – </w:t>
-      </w:r>
-      <w:proofErr w:type="spellStart"/>
-      <w:r>
-        <w:t>Flowdown</w:t>
-      </w:r>
-      <w:proofErr w:type="spellEnd"/>
-      <w:r>
-        <w:t xml:space="preserve"> de Requisitos dos Sistemas</w:t>
+        <w:t xml:space="preserve"> – Flowdown de Requisitos dos Sistemas</w:t>
       </w:r>
       <w:bookmarkEnd w:id="193"/>
     </w:p>
@@ -41392,35 +40629,7 @@
         <w:rPr>
           <w:lang w:val="pt-BR"/>
         </w:rPr>
-        <w:t xml:space="preserve">&lt; Como </w:t>
-      </w:r>
-      <w:proofErr w:type="spellStart"/>
-      <w:r>
-        <w:rPr>
-          <w:lang w:val="pt-BR"/>
-        </w:rPr>
-        <w:t>referencia</w:t>
-      </w:r>
-      <w:proofErr w:type="spellEnd"/>
-      <w:r>
-        <w:rPr>
-          <w:lang w:val="pt-BR"/>
-        </w:rPr>
-        <w:t xml:space="preserve"> para este artefato utilizar a descrito no </w:t>
-      </w:r>
-      <w:proofErr w:type="spellStart"/>
-      <w:r>
-        <w:rPr>
-          <w:lang w:val="pt-BR"/>
-        </w:rPr>
-        <w:t>capitulo</w:t>
-      </w:r>
-      <w:proofErr w:type="spellEnd"/>
-      <w:r>
-        <w:rPr>
-          <w:lang w:val="pt-BR"/>
-        </w:rPr>
-        <w:t xml:space="preserve"> 3 do livro </w:t>
+        <w:t xml:space="preserve">&lt; Como referencia para este artefato utilizar a descrito no capitulo 3 do livro </w:t>
       </w:r>
       <w:r>
         <w:rPr>
@@ -41438,63 +40647,7 @@
         <w:rPr>
           <w:lang w:val="pt-BR"/>
         </w:rPr>
-        <w:t xml:space="preserve">ystems </w:t>
-      </w:r>
-      <w:proofErr w:type="spellStart"/>
-      <w:r>
-        <w:rPr>
-          <w:lang w:val="pt-BR"/>
-        </w:rPr>
-        <w:t>Engeneering</w:t>
-      </w:r>
-      <w:proofErr w:type="spellEnd"/>
-      <w:r>
-        <w:rPr>
-          <w:lang w:val="pt-BR"/>
-        </w:rPr>
-        <w:t xml:space="preserve"> </w:t>
-      </w:r>
-      <w:proofErr w:type="spellStart"/>
-      <w:r>
-        <w:rPr>
-          <w:lang w:val="pt-BR"/>
-        </w:rPr>
-        <w:t>Principles</w:t>
-      </w:r>
-      <w:proofErr w:type="spellEnd"/>
-      <w:r>
-        <w:rPr>
-          <w:lang w:val="pt-BR"/>
-        </w:rPr>
-        <w:t xml:space="preserve"> </w:t>
-      </w:r>
-      <w:proofErr w:type="spellStart"/>
-      <w:r>
-        <w:rPr>
-          <w:lang w:val="pt-BR"/>
-        </w:rPr>
-        <w:t>and</w:t>
-      </w:r>
-      <w:proofErr w:type="spellEnd"/>
-      <w:r>
-        <w:rPr>
-          <w:lang w:val="pt-BR"/>
-        </w:rPr>
-        <w:t xml:space="preserve"> </w:t>
-      </w:r>
-      <w:proofErr w:type="spellStart"/>
-      <w:r>
-        <w:rPr>
-          <w:lang w:val="pt-BR"/>
-        </w:rPr>
-        <w:t>Practice</w:t>
-      </w:r>
-      <w:proofErr w:type="spellEnd"/>
-      <w:r>
-        <w:rPr>
-          <w:lang w:val="pt-BR"/>
-        </w:rPr>
-        <w:t>”</w:t>
+        <w:t>ystems Engeneering Principles and Practice”</w:t>
       </w:r>
       <w:r>
         <w:rPr>
@@ -41506,16 +40659,8 @@
         <w:rPr>
           <w:lang w:val="pt-BR"/>
         </w:rPr>
-        <w:t xml:space="preserve">Alexander </w:t>
-      </w:r>
-      <w:proofErr w:type="spellStart"/>
-      <w:r>
-        <w:rPr>
-          <w:lang w:val="pt-BR"/>
-        </w:rPr>
-        <w:t>Kossiakoff</w:t>
-      </w:r>
-      <w:proofErr w:type="spellEnd"/>
+        <w:t>Alexander Kossiakoff</w:t>
+      </w:r>
       <w:r>
         <w:rPr>
           <w:lang w:val="pt-BR"/>
@@ -41526,17 +40671,8 @@
         <w:rPr>
           <w:lang w:val="pt-BR"/>
         </w:rPr>
-        <w:t xml:space="preserve">William N. </w:t>
-      </w:r>
-      <w:proofErr w:type="spellStart"/>
-      <w:proofErr w:type="gramStart"/>
-      <w:r>
-        <w:rPr>
-          <w:lang w:val="pt-BR"/>
-        </w:rPr>
-        <w:t>Sweet</w:t>
-      </w:r>
-      <w:proofErr w:type="spellEnd"/>
+        <w:t>William N. Sweet</w:t>
+      </w:r>
       <w:r>
         <w:rPr>
           <w:lang w:val="pt-BR"/>
@@ -41547,14 +40683,7 @@
         <w:rPr>
           <w:lang w:val="pt-BR"/>
         </w:rPr>
-        <w:t>Samuel</w:t>
-      </w:r>
-      <w:proofErr w:type="gramEnd"/>
-      <w:r>
-        <w:rPr>
-          <w:lang w:val="pt-BR"/>
-        </w:rPr>
-        <w:t xml:space="preserve"> J. Seymour</w:t>
+        <w:t>Samuel J. Seymour</w:t>
       </w:r>
       <w:r>
         <w:rPr>
@@ -41566,16 +40695,8 @@
         <w:rPr>
           <w:lang w:val="pt-BR"/>
         </w:rPr>
-        <w:t xml:space="preserve">Steven M. </w:t>
-      </w:r>
-      <w:proofErr w:type="spellStart"/>
-      <w:r>
-        <w:rPr>
-          <w:lang w:val="pt-BR"/>
-        </w:rPr>
-        <w:t>Biemer</w:t>
-      </w:r>
-      <w:proofErr w:type="spellEnd"/>
+        <w:t>Steven M. Biemer</w:t>
+      </w:r>
       <w:r>
         <w:rPr>
           <w:lang w:val="pt-BR"/>
@@ -41972,16 +41093,8 @@
         <w:rPr>
           <w:lang w:val="pt-BR"/>
         </w:rPr>
-        <w:t xml:space="preserve">&lt; O grupo pode optar por descrever as interações entre os sistemas externos e o sistema por meio de diagramas de </w:t>
-      </w:r>
-      <w:proofErr w:type="gramStart"/>
-      <w:r>
-        <w:rPr>
-          <w:lang w:val="pt-BR"/>
-        </w:rPr>
-        <w:t>sequência.&gt;</w:t>
-      </w:r>
-      <w:proofErr w:type="gramEnd"/>
+        <w:t>&lt; O grupo pode optar por descrever as interações entre os sistemas externos e o sistema por meio de diagramas de sequência.&gt;</w:t>
+      </w:r>
     </w:p>
     <w:p>
       <w:pPr>
@@ -42495,7 +41608,6 @@
         </w:rPr>
         <w:fldChar w:fldCharType="separate"/>
       </w:r>
-      <w:proofErr w:type="gramStart"/>
       <w:r>
         <w:rPr>
           <w:lang w:val="pt-BR"/>
@@ -42512,14 +41624,7 @@
         <w:rPr>
           <w:lang w:val="pt-BR"/>
         </w:rPr>
-        <w:t>.&gt;</w:t>
-      </w:r>
-      <w:proofErr w:type="gramEnd"/>
-      <w:r>
-        <w:rPr>
-          <w:lang w:val="pt-BR"/>
-        </w:rPr>
-        <w:t xml:space="preserve"> </w:t>
+        <w:t xml:space="preserve">.&gt; </w:t>
       </w:r>
     </w:p>
     <w:p>
@@ -42669,27 +41774,13 @@
         <w:rPr>
           <w:lang w:val="pt-BR"/>
         </w:rPr>
-        <w:t xml:space="preserve"> do </w:t>
-      </w:r>
-      <w:proofErr w:type="gramStart"/>
-      <w:r>
-        <w:rPr>
-          <w:lang w:val="pt-BR"/>
-        </w:rPr>
-        <w:t>subsistema.</w:t>
-      </w:r>
-      <w:r>
-        <w:rPr>
-          <w:lang w:val="pt-BR"/>
-        </w:rPr>
-        <w:t>.</w:t>
-      </w:r>
-      <w:proofErr w:type="gramEnd"/>
-      <w:r>
-        <w:rPr>
-          <w:lang w:val="pt-BR"/>
-        </w:rPr>
-        <w:t xml:space="preserve"> &gt;</w:t>
+        <w:t xml:space="preserve"> do subsistema.</w:t>
+      </w:r>
+      <w:r>
+        <w:rPr>
+          <w:lang w:val="pt-BR"/>
+        </w:rPr>
+        <w:t>. &gt;</w:t>
       </w:r>
     </w:p>
     <w:p>
@@ -42776,15 +41867,7 @@
         <w:t xml:space="preserve"> um exemplo  de realização de caso de uso, fica a critério </w:t>
       </w:r>
       <w:r>
-        <w:t xml:space="preserve">do grupo utilizar este </w:t>
-      </w:r>
-      <w:proofErr w:type="spellStart"/>
-      <w:r>
-        <w:t>template</w:t>
-      </w:r>
-      <w:proofErr w:type="spellEnd"/>
-      <w:r>
-        <w:t xml:space="preserve">. </w:t>
+        <w:t xml:space="preserve">do grupo utilizar este template. </w:t>
       </w:r>
       <w:r>
         <w:t>&gt;</w:t>
@@ -42795,26 +41878,13 @@
         <w:pStyle w:val="TCC-CorpodoTexto"/>
       </w:pPr>
       <w:r>
-        <w:t xml:space="preserve">Caso o grupo opte por utilizar outro </w:t>
-      </w:r>
-      <w:proofErr w:type="spellStart"/>
-      <w:r>
-        <w:t>template</w:t>
-      </w:r>
-      <w:proofErr w:type="spellEnd"/>
+        <w:t>Caso o grupo opte por utilizar outro template</w:t>
+      </w:r>
       <w:r>
         <w:t xml:space="preserve"> o grupo deve valida-lo com o orientador. Vale ressaltar que </w:t>
       </w:r>
       <w:r>
-        <w:t xml:space="preserve">todos os itens descritos neste </w:t>
-      </w:r>
-      <w:proofErr w:type="spellStart"/>
-      <w:r>
-        <w:t>template</w:t>
-      </w:r>
-      <w:proofErr w:type="spellEnd"/>
-      <w:r>
-        <w:t xml:space="preserve"> deverão constar neste documento&gt;</w:t>
+        <w:t>todos os itens descritos neste template deverão constar neste documento&gt;</w:t>
       </w:r>
     </w:p>
     <w:p>
@@ -42845,18 +41915,10 @@
         <w:t>Este caso de uso tem como ob</w:t>
       </w:r>
       <w:r>
-        <w:t xml:space="preserve">jetivo descrever o processo de </w:t>
-      </w:r>
-      <w:proofErr w:type="spellStart"/>
-      <w:r>
-        <w:t>l</w:t>
-      </w:r>
-      <w:r>
-        <w:t>ogin</w:t>
-      </w:r>
-      <w:proofErr w:type="spellEnd"/>
-      <w:r>
-        <w:t xml:space="preserve"> dos usuários no sistema</w:t>
+        <w:t>jetivo descrever o processo de l</w:t>
+      </w:r>
+      <w:r>
+        <w:t>ogin dos usuários no sistema</w:t>
       </w:r>
       <w:r>
         <w:t>.</w:t>
@@ -43028,21 +42090,7 @@
         <w:rPr>
           <w:rStyle w:val="TCC-FluxoCasosdeUsoChar"/>
         </w:rPr>
-        <w:t xml:space="preserve">O usuário acessa a tela de </w:t>
-      </w:r>
-      <w:proofErr w:type="spellStart"/>
-      <w:r>
-        <w:rPr>
-          <w:rStyle w:val="TCC-FluxoCasosdeUsoChar"/>
-        </w:rPr>
-        <w:t>login</w:t>
-      </w:r>
-      <w:proofErr w:type="spellEnd"/>
-      <w:r>
-        <w:rPr>
-          <w:rStyle w:val="TCC-FluxoCasosdeUsoChar"/>
-        </w:rPr>
-        <w:t xml:space="preserve"> do sistema.</w:t>
+        <w:t>O usuário acessa a tela de login do sistema.</w:t>
       </w:r>
       <w:r>
         <w:t xml:space="preserve"> </w:t>
@@ -43102,16 +42150,11 @@
         <w:pStyle w:val="TCC-FluxoCasosdeUso"/>
       </w:pPr>
       <w:r>
-        <w:t>O usuário clica no botão “</w:t>
-      </w:r>
-      <w:proofErr w:type="spellStart"/>
-      <w:r>
-        <w:t>L</w:t>
+        <w:t>O usuário clica no botão “L</w:t>
       </w:r>
       <w:r>
         <w:t>ogin</w:t>
       </w:r>
-      <w:proofErr w:type="spellEnd"/>
       <w:r>
         <w:t>”</w:t>
       </w:r>
@@ -43285,15 +42328,7 @@
         </w:numPr>
       </w:pPr>
       <w:r>
-        <w:t xml:space="preserve">O usuário acessa a tela de </w:t>
-      </w:r>
-      <w:proofErr w:type="spellStart"/>
-      <w:r>
-        <w:t>login</w:t>
-      </w:r>
-      <w:proofErr w:type="spellEnd"/>
-      <w:r>
-        <w:t xml:space="preserve"> do sistema.</w:t>
+        <w:t>O usuário acessa a tela de login do sistema.</w:t>
       </w:r>
     </w:p>
     <w:p>
@@ -43802,15 +42837,7 @@
         </w:r>
       </w:fldSimple>
       <w:r>
-        <w:t xml:space="preserve"> - Tela de </w:t>
-      </w:r>
-      <w:proofErr w:type="spellStart"/>
-      <w:r>
-        <w:t>Login</w:t>
-      </w:r>
-      <w:proofErr w:type="spellEnd"/>
-      <w:r>
-        <w:t xml:space="preserve"> do Sistema [</w:t>
+        <w:t xml:space="preserve"> - Tela de Login do Sistema [</w:t>
       </w:r>
       <w:r>
         <w:t>U</w:t>
@@ -43944,15 +42971,7 @@
         </w:r>
       </w:fldSimple>
       <w:r>
-        <w:t xml:space="preserve"> – Descritivo dos Dados do Formulário de </w:t>
-      </w:r>
-      <w:proofErr w:type="spellStart"/>
-      <w:r>
-        <w:t>Login</w:t>
-      </w:r>
-      <w:proofErr w:type="spellEnd"/>
-      <w:r>
-        <w:t xml:space="preserve"> [</w:t>
+        <w:t xml:space="preserve"> – Descritivo dos Dados do Formulário de Login [</w:t>
       </w:r>
       <w:r>
         <w:t>CDU01.DD01]</w:t>
@@ -44097,7 +43116,6 @@
                 <w:lang w:val="pt-BR" w:eastAsia="pt-BR"/>
               </w:rPr>
             </w:pPr>
-            <w:proofErr w:type="spellStart"/>
             <w:r>
               <w:rPr>
                 <w:rFonts w:cs="Arial"/>
@@ -44105,7 +43123,6 @@
               </w:rPr>
               <w:t>Login</w:t>
             </w:r>
-            <w:proofErr w:type="spellEnd"/>
           </w:p>
         </w:tc>
         <w:tc>
@@ -44123,21 +43140,12 @@
                 <w:lang w:val="pt-BR" w:eastAsia="pt-BR"/>
               </w:rPr>
             </w:pPr>
-            <w:proofErr w:type="spellStart"/>
-            <w:r>
-              <w:rPr>
-                <w:rFonts w:cs="Arial"/>
-                <w:lang w:val="pt-BR" w:eastAsia="pt-BR"/>
-              </w:rPr>
-              <w:t>Login</w:t>
-            </w:r>
-            <w:proofErr w:type="spellEnd"/>
-            <w:r>
-              <w:rPr>
-                <w:rFonts w:cs="Arial"/>
-                <w:lang w:val="pt-BR" w:eastAsia="pt-BR"/>
-              </w:rPr>
-              <w:t xml:space="preserve"> do usuário no sistema</w:t>
+            <w:r>
+              <w:rPr>
+                <w:rFonts w:cs="Arial"/>
+                <w:lang w:val="pt-BR" w:eastAsia="pt-BR"/>
+              </w:rPr>
+              <w:t>Login do usuário no sistema</w:t>
             </w:r>
           </w:p>
         </w:tc>
@@ -44156,7 +43164,6 @@
                 <w:lang w:val="pt-BR" w:eastAsia="pt-BR"/>
               </w:rPr>
             </w:pPr>
-            <w:proofErr w:type="spellStart"/>
             <w:r>
               <w:rPr>
                 <w:rFonts w:cs="Arial"/>
@@ -44164,7 +43171,6 @@
               </w:rPr>
               <w:t>String</w:t>
             </w:r>
-            <w:proofErr w:type="spellEnd"/>
           </w:p>
         </w:tc>
         <w:tc>
@@ -44256,7 +43262,6 @@
                 <w:lang w:val="pt-BR" w:eastAsia="pt-BR"/>
               </w:rPr>
             </w:pPr>
-            <w:proofErr w:type="spellStart"/>
             <w:r>
               <w:rPr>
                 <w:rFonts w:cs="Arial"/>
@@ -44264,7 +43269,6 @@
               </w:rPr>
               <w:t>String</w:t>
             </w:r>
-            <w:proofErr w:type="spellEnd"/>
           </w:p>
         </w:tc>
         <w:tc>
@@ -44623,21 +43627,7 @@
         <w:rPr>
           <w:lang w:val="pt-BR"/>
         </w:rPr>
-        <w:t xml:space="preserve">&lt; Escreva um texto introdutório para </w:t>
-      </w:r>
-      <w:proofErr w:type="spellStart"/>
-      <w:r>
-        <w:rPr>
-          <w:lang w:val="pt-BR"/>
-        </w:rPr>
-        <w:t>está</w:t>
-      </w:r>
-      <w:proofErr w:type="spellEnd"/>
-      <w:r>
-        <w:rPr>
-          <w:lang w:val="pt-BR"/>
-        </w:rPr>
-        <w:t xml:space="preserve"> </w:t>
+        <w:t xml:space="preserve">&lt; Escreva um texto introdutório para está </w:t>
       </w:r>
       <w:r>
         <w:rPr>
@@ -44680,7 +43670,6 @@
         </w:rPr>
         <w:fldChar w:fldCharType="separate"/>
       </w:r>
-      <w:proofErr w:type="gramStart"/>
       <w:r>
         <w:rPr>
           <w:lang w:val="pt-BR"/>
@@ -44697,14 +43686,7 @@
         <w:rPr>
           <w:lang w:val="pt-BR"/>
         </w:rPr>
-        <w:t>.&gt;</w:t>
-      </w:r>
-      <w:proofErr w:type="gramEnd"/>
-      <w:r>
-        <w:rPr>
-          <w:lang w:val="pt-BR"/>
-        </w:rPr>
-        <w:t xml:space="preserve"> </w:t>
+        <w:t xml:space="preserve">.&gt; </w:t>
       </w:r>
     </w:p>
     <w:p>
@@ -44732,21 +43714,7 @@
         <w:rPr>
           <w:lang w:val="pt-BR"/>
         </w:rPr>
-        <w:t xml:space="preserve">&lt; Todas as subseções desta seção devem possuir um texto introdutório. </w:t>
-      </w:r>
-      <w:proofErr w:type="gramStart"/>
-      <w:r>
-        <w:rPr>
-          <w:lang w:val="pt-BR"/>
-        </w:rPr>
-        <w:t>No  texto</w:t>
-      </w:r>
-      <w:proofErr w:type="gramEnd"/>
-      <w:r>
-        <w:rPr>
-          <w:lang w:val="pt-BR"/>
-        </w:rPr>
-        <w:t xml:space="preserve"> introdutório pode constar: a metodologia utilizada para obtenção dos artefatos, a utilidade da subseção. &gt;</w:t>
+        <w:t>&lt; Todas as subseções desta seção devem possuir um texto introdutório. No  texto introdutório pode constar: a metodologia utilizada para obtenção dos artefatos, a utilidade da subseção. &gt;</w:t>
       </w:r>
     </w:p>
     <w:p>
@@ -44779,15 +43747,7 @@
         <w:t>Adici</w:t>
       </w:r>
       <w:r>
-        <w:t xml:space="preserve">onar os layouts do subsistema, caso haja mais de um layout padrão </w:t>
-      </w:r>
-      <w:proofErr w:type="spellStart"/>
-      <w:r>
-        <w:t>coloca-lo</w:t>
-      </w:r>
-      <w:proofErr w:type="spellEnd"/>
-      <w:r>
-        <w:t xml:space="preserve"> nesta seção.&gt;</w:t>
+        <w:t>onar os layouts do subsistema, caso haja mais de um layout padrão coloca-lo nesta seção.&gt;</w:t>
       </w:r>
     </w:p>
     <w:p>
@@ -44837,21 +43797,7 @@
         <w:rPr>
           <w:lang w:val="pt-BR"/>
         </w:rPr>
-        <w:t xml:space="preserve">&lt; Descreva a metodologia de desenvolvimento implementação a ser utilizada no projeto. Como </w:t>
-      </w:r>
-      <w:proofErr w:type="gramStart"/>
-      <w:r>
-        <w:rPr>
-          <w:lang w:val="pt-BR"/>
-        </w:rPr>
-        <w:t>exemplo.:</w:t>
-      </w:r>
-      <w:proofErr w:type="gramEnd"/>
-      <w:r>
-        <w:rPr>
-          <w:lang w:val="pt-BR"/>
-        </w:rPr>
-        <w:t xml:space="preserve"> Caso tenha sido utilizado XP com TDD, a metodologia deve ser descrita. &gt;</w:t>
+        <w:t>&lt; Descreva a metodologia de desenvolvimento implementação a ser utilizada no projeto. Como exemplo.: Caso tenha sido utilizado XP com TDD, a metodologia deve ser descrita. &gt;</w:t>
       </w:r>
     </w:p>
     <w:p>
@@ -45142,7 +44088,6 @@
                 <w:lang w:val="pt-BR" w:eastAsia="pt-BR"/>
               </w:rPr>
             </w:pPr>
-            <w:proofErr w:type="spellStart"/>
             <w:r>
               <w:rPr>
                 <w:rFonts w:cs="Arial"/>
@@ -45150,7 +44095,6 @@
               </w:rPr>
               <w:t>Model</w:t>
             </w:r>
-            <w:proofErr w:type="spellEnd"/>
           </w:p>
         </w:tc>
         <w:tc>
@@ -45367,15 +44311,7 @@
         </w:r>
       </w:fldSimple>
       <w:r>
-        <w:t xml:space="preserve"> – Diagrama de </w:t>
-      </w:r>
-      <w:proofErr w:type="spellStart"/>
-      <w:r>
-        <w:t>Sequencia</w:t>
-      </w:r>
-      <w:proofErr w:type="spellEnd"/>
-      <w:r>
-        <w:t xml:space="preserve"> do Sistema &lt;X&gt;</w:t>
+        <w:t xml:space="preserve"> – Diagrama de Sequencia do Sistema &lt;X&gt;</w:t>
       </w:r>
       <w:bookmarkEnd w:id="336"/>
     </w:p>
@@ -45398,88 +44334,46 @@
         <w:rPr>
           <w:lang w:val="pt-BR"/>
         </w:rPr>
-        <w:t xml:space="preserve">&lt; Vocês devem especificar cada um </w:t>
-      </w:r>
-      <w:proofErr w:type="gramStart"/>
-      <w:r>
-        <w:rPr>
-          <w:lang w:val="pt-BR"/>
-        </w:rPr>
-        <w:t>dos design</w:t>
-      </w:r>
-      <w:proofErr w:type="gramEnd"/>
+        <w:t>&lt; Vocês devem especificar cada um dos design patterns utilizados e o motivo de terem escolhido. &gt;</w:t>
+      </w:r>
+    </w:p>
+    <w:p>
+      <w:pPr>
+        <w:pStyle w:val="TCC-CorpodoTexto"/>
+        <w:rPr>
+          <w:lang w:val="pt-BR"/>
+        </w:rPr>
+      </w:pPr>
+      <w:r>
+        <w:rPr>
+          <w:lang w:val="pt-BR"/>
+        </w:rPr>
+        <w:t xml:space="preserve">&lt; Especificar caso haja alguma camada de autenticação ou qualquer outro tipo de camada que permeie todo o sistema. Utilizar </w:t>
+      </w:r>
+      <w:r>
+        <w:rPr>
+          <w:lang w:val="pt-BR"/>
+        </w:rPr>
+        <w:t>uma descrição textual e um</w:t>
+      </w:r>
+      <w:r>
+        <w:rPr>
+          <w:lang w:val="pt-BR"/>
+        </w:rPr>
+        <w:t xml:space="preserve"> diagrama de seq</w:t>
+      </w:r>
+      <w:r>
+        <w:rPr>
+          <w:lang w:val="pt-BR"/>
+        </w:rPr>
+        <w:t>uencia para evidenciar o fluxo utilizado na autenticação do sistema.</w:t>
+      </w:r>
       <w:r>
         <w:rPr>
           <w:lang w:val="pt-BR"/>
         </w:rPr>
         <w:t xml:space="preserve"> </w:t>
       </w:r>
-      <w:proofErr w:type="spellStart"/>
-      <w:r>
-        <w:rPr>
-          <w:lang w:val="pt-BR"/>
-        </w:rPr>
-        <w:t>patterns</w:t>
-      </w:r>
-      <w:proofErr w:type="spellEnd"/>
-      <w:r>
-        <w:rPr>
-          <w:lang w:val="pt-BR"/>
-        </w:rPr>
-        <w:t xml:space="preserve"> utilizados e o motivo de terem escolhido. &gt;</w:t>
-      </w:r>
-    </w:p>
-    <w:p>
-      <w:pPr>
-        <w:pStyle w:val="TCC-CorpodoTexto"/>
-        <w:rPr>
-          <w:lang w:val="pt-BR"/>
-        </w:rPr>
-      </w:pPr>
-      <w:r>
-        <w:rPr>
-          <w:lang w:val="pt-BR"/>
-        </w:rPr>
-        <w:t xml:space="preserve">&lt; Especificar caso haja alguma camada de autenticação ou qualquer outro tipo de camada que permeie todo o sistema. Utilizar </w:t>
-      </w:r>
-      <w:r>
-        <w:rPr>
-          <w:lang w:val="pt-BR"/>
-        </w:rPr>
-        <w:t>uma descrição textual e um</w:t>
-      </w:r>
-      <w:r>
-        <w:rPr>
-          <w:lang w:val="pt-BR"/>
-        </w:rPr>
-        <w:t xml:space="preserve"> diagrama de </w:t>
-      </w:r>
-      <w:proofErr w:type="spellStart"/>
-      <w:r>
-        <w:rPr>
-          <w:lang w:val="pt-BR"/>
-        </w:rPr>
-        <w:t>seq</w:t>
-      </w:r>
-      <w:r>
-        <w:rPr>
-          <w:lang w:val="pt-BR"/>
-        </w:rPr>
-        <w:t>uencia</w:t>
-      </w:r>
-      <w:proofErr w:type="spellEnd"/>
-      <w:r>
-        <w:rPr>
-          <w:lang w:val="pt-BR"/>
-        </w:rPr>
-        <w:t xml:space="preserve"> para evidenciar o fluxo utilizado na autenticação do sistema.</w:t>
-      </w:r>
-      <w:r>
-        <w:rPr>
-          <w:lang w:val="pt-BR"/>
-        </w:rPr>
-        <w:t xml:space="preserve"> </w:t>
-      </w:r>
       <w:r>
         <w:rPr>
           <w:lang w:val="pt-BR"/>
@@ -45504,15 +44398,7 @@
         </w:r>
       </w:fldSimple>
       <w:r>
-        <w:t xml:space="preserve"> – Diagrama de </w:t>
-      </w:r>
-      <w:proofErr w:type="spellStart"/>
-      <w:r>
-        <w:t>Sequencia</w:t>
-      </w:r>
-      <w:proofErr w:type="spellEnd"/>
-      <w:r>
-        <w:t xml:space="preserve"> </w:t>
+        <w:t xml:space="preserve"> – Diagrama de Sequencia </w:t>
       </w:r>
       <w:r>
         <w:t xml:space="preserve">de Autenticação </w:t>
@@ -45859,16 +44745,8 @@
         <w:rPr>
           <w:lang w:val="pt-BR"/>
         </w:rPr>
-        <w:t xml:space="preserve">00 </w:t>
-      </w:r>
-      <w:proofErr w:type="gramStart"/>
-      <w:r>
-        <w:rPr>
-          <w:lang w:val="pt-BR"/>
-        </w:rPr>
-        <w:t>palavras.&gt;</w:t>
-      </w:r>
-      <w:proofErr w:type="gramEnd"/>
+        <w:t>00 palavras.&gt;</w:t>
+      </w:r>
     </w:p>
     <w:p>
       <w:pPr>
@@ -46068,35 +44946,14 @@
           <w:rPr>
             <w:lang w:val="pt-BR"/>
           </w:rPr>
-          <w:t xml:space="preserve">Manual </w:t>
-        </w:r>
-        <w:proofErr w:type="spellStart"/>
-        <w:r>
-          <w:rPr>
-            <w:lang w:val="pt-BR"/>
-          </w:rPr>
-          <w:t>Academico</w:t>
-        </w:r>
-        <w:proofErr w:type="spellEnd"/>
-        <w:r>
-          <w:rPr>
-            <w:lang w:val="pt-BR"/>
-          </w:rPr>
-          <w:t xml:space="preserve"> 2010.pdf</w:t>
+          <w:t>Manual Academico 2010.pdf</w:t>
         </w:r>
       </w:hyperlink>
       <w:r>
         <w:rPr>
           <w:lang w:val="pt-BR"/>
         </w:rPr>
-        <w:t xml:space="preserve">” disponibilizados para download no site da </w:t>
-      </w:r>
-      <w:proofErr w:type="gramStart"/>
-      <w:r>
-        <w:rPr>
-          <w:lang w:val="pt-BR"/>
-        </w:rPr>
-        <w:t>disciplina</w:t>
+        <w:t>” disponibilizados para download no site da disciplina</w:t>
       </w:r>
       <w:r>
         <w:rPr>
@@ -46110,7 +44967,6 @@
         </w:rPr>
         <w:t>&gt;</w:t>
       </w:r>
-      <w:proofErr w:type="gramEnd"/>
       <w:r>
         <w:rPr>
           <w:lang w:val="pt-BR"/>
@@ -46165,19 +45021,11 @@
         </w:rPr>
         <w:t xml:space="preserve">LEFFINGWELL, Dean; WIDRIG, Don. Managing software requirements: a use case approach. </w:t>
       </w:r>
-      <w:proofErr w:type="spellStart"/>
-      <w:r>
-        <w:rPr>
-          <w:lang w:val="pt-BR"/>
-        </w:rPr>
-        <w:t>Addison</w:t>
-      </w:r>
-      <w:proofErr w:type="spellEnd"/>
-      <w:r>
-        <w:rPr>
-          <w:lang w:val="pt-BR"/>
-        </w:rPr>
-        <w:t>-Wesley Professional, 2003.</w:t>
+      <w:r>
+        <w:rPr>
+          <w:lang w:val="pt-BR"/>
+        </w:rPr>
+        <w:t>Addison-Wesley Professional, 2003.</w:t>
       </w:r>
     </w:p>
     <w:p>
@@ -46537,15 +45385,7 @@
         <w:t xml:space="preserve">Descrever quais testes serão executados: </w:t>
       </w:r>
       <w:r>
-        <w:t xml:space="preserve">testes funcionais, de </w:t>
-      </w:r>
-      <w:proofErr w:type="spellStart"/>
-      <w:r>
-        <w:t>perfomance</w:t>
-      </w:r>
-      <w:proofErr w:type="spellEnd"/>
-      <w:r>
-        <w:t>, carga, stress, volume, interconectividade, interface, recuperação, conformidade, segurança, regressão, tratamento de erros e testes de controle&gt;</w:t>
+        <w:t>testes funcionais, de perfomance, carga, stress, volume, interconectividade, interface, recuperação, conformidade, segurança, regressão, tratamento de erros e testes de controle&gt;</w:t>
       </w:r>
     </w:p>
     <w:p>
@@ -47851,20 +46691,8 @@
                 <w:szCs w:val="22"/>
                 <w:lang w:val="pt-BR"/>
               </w:rPr>
-              <w:t xml:space="preserve">e </w:t>
-            </w:r>
-            <w:proofErr w:type="spellStart"/>
-            <w:r>
-              <w:rPr>
-                <w:rFonts w:ascii="Arial" w:hAnsi="Arial" w:cs="Arial"/>
-                <w:b/>
-                <w:sz w:val="22"/>
-                <w:szCs w:val="22"/>
-                <w:lang w:val="pt-BR"/>
-              </w:rPr>
-              <w:t>Defeitp</w:t>
-            </w:r>
-            <w:proofErr w:type="spellEnd"/>
+              <w:t>e Defeitp</w:t>
+            </w:r>
           </w:p>
           <w:p>
             <w:pPr>
@@ -48987,16 +47815,11 @@
       </w:pPr>
       <w:bookmarkStart w:id="512" w:name="_Toc349518990"/>
       <w:bookmarkStart w:id="513" w:name="_Toc389848145"/>
-      <w:proofErr w:type="spellStart"/>
       <w:r>
         <w:t>M</w:t>
       </w:r>
       <w:r>
-        <w:t>ilestones</w:t>
-      </w:r>
-      <w:proofErr w:type="spellEnd"/>
-      <w:r>
-        <w:t xml:space="preserve"> do projeto em teste</w:t>
+        <w:t>ilestones do projeto em teste</w:t>
       </w:r>
       <w:bookmarkEnd w:id="512"/>
       <w:bookmarkEnd w:id="513"/>
@@ -49056,7 +47879,6 @@
                 <w:lang w:val="pt-BR" w:eastAsia="pt-BR"/>
               </w:rPr>
             </w:pPr>
-            <w:proofErr w:type="spellStart"/>
             <w:r>
               <w:rPr>
                 <w:rFonts w:cs="Arial"/>
@@ -49065,7 +47887,6 @@
               </w:rPr>
               <w:t>Milestone</w:t>
             </w:r>
-            <w:proofErr w:type="spellEnd"/>
           </w:p>
         </w:tc>
         <w:tc>
@@ -50962,7 +49783,7 @@
       <w:rPr>
         <w:noProof/>
       </w:rPr>
-      <w:t>30</w:t>
+      <w:t>34</w:t>
     </w:r>
     <w:r>
       <w:fldChar w:fldCharType="end"/>
@@ -55250,7 +54071,7 @@
 </file>
 
 <file path=customXml/itemProps1.xml><?xml version="1.0" encoding="utf-8"?>
-<ds:datastoreItem xmlns:ds="http://schemas.openxmlformats.org/officeDocument/2006/customXml" ds:itemID="{DFFD4A49-161D-4C24-9CE8-895803F364C7}">
+<ds:datastoreItem xmlns:ds="http://schemas.openxmlformats.org/officeDocument/2006/customXml" ds:itemID="{650F9D40-CEA2-4863-85A3-62DB4AD108C1}">
   <ds:schemaRefs>
     <ds:schemaRef ds:uri="http://schemas.openxmlformats.org/officeDocument/2006/bibliography"/>
   </ds:schemaRefs>

</xml_diff>